<commit_message>
Code and Relatorio.docx refactoring.
</commit_message>
<xml_diff>
--- a/Relatorio.docx
+++ b/Relatorio.docx
@@ -215,68 +215,20 @@
           <w:sz w:val="32"/>
           <w:lang w:val="pt-BR"/>
         </w:rPr>
-        <w:t>2</w:t>
-      </w:r>
+        <w:t>2º Ano – 1º Semestre</w:t>
+      </w:r>
+    </w:p>
+    <w:p>
+      <w:pPr>
+        <w:jc w:val="center"/>
+      </w:pPr>
       <w:r>
         <w:rPr>
           <w:rFonts w:ascii="Minerva ModernRegular" w:hAnsi="Minerva ModernRegular"/>
           <w:sz w:val="32"/>
           <w:lang w:val="pt-BR"/>
         </w:rPr>
-        <w:t xml:space="preserve">º Ano – </w:t>
-      </w:r>
-      <w:r>
-        <w:rPr>
-          <w:rFonts w:ascii="Minerva ModernRegular" w:hAnsi="Minerva ModernRegular"/>
-          <w:sz w:val="32"/>
-          <w:lang w:val="pt-BR"/>
-        </w:rPr>
-        <w:t>1</w:t>
-      </w:r>
-      <w:r>
-        <w:rPr>
-          <w:rFonts w:ascii="Minerva ModernRegular" w:hAnsi="Minerva ModernRegular"/>
-          <w:sz w:val="32"/>
-          <w:lang w:val="pt-BR"/>
-        </w:rPr>
-        <w:t>º Semestre</w:t>
-      </w:r>
-    </w:p>
-    <w:p>
-      <w:pPr>
-        <w:jc w:val="center"/>
-      </w:pPr>
-      <w:r>
-        <w:rPr>
-          <w:rFonts w:ascii="Minerva ModernRegular" w:hAnsi="Minerva ModernRegular"/>
-          <w:sz w:val="32"/>
-          <w:lang w:val="pt-BR"/>
-        </w:rPr>
-        <w:t>Ano letivo 202</w:t>
-      </w:r>
-      <w:r>
-        <w:rPr>
-          <w:rFonts w:ascii="Minerva ModernRegular" w:hAnsi="Minerva ModernRegular"/>
-          <w:sz w:val="32"/>
-          <w:lang w:val="pt-BR"/>
-        </w:rPr>
-        <w:t>2</w:t>
-      </w:r>
-      <w:r>
-        <w:rPr>
-          <w:rFonts w:ascii="Minerva ModernRegular" w:hAnsi="Minerva ModernRegular"/>
-          <w:sz w:val="32"/>
-          <w:lang w:val="pt-BR"/>
-        </w:rPr>
-        <w:t>/202</w:t>
-      </w:r>
-      <w:r>
-        <w:rPr>
-          <w:rFonts w:ascii="Minerva ModernRegular" w:hAnsi="Minerva ModernRegular"/>
-          <w:sz w:val="32"/>
-          <w:lang w:val="pt-BR"/>
-        </w:rPr>
-        <w:t>3</w:t>
+        <w:t>Ano letivo 2022/2023</w:t>
       </w:r>
     </w:p>
     <w:p>
@@ -513,10 +465,2766 @@
         <w:spacing w:after="160" w:line="259" w:lineRule="auto"/>
       </w:pPr>
       <w:r>
+        <w:rPr>
+          <w:lang w:val="pt-PT"/>
+        </w:rPr>
         <w:br w:type="page"/>
       </w:r>
     </w:p>
-    <w:p/>
+    <w:p>
+      <w:pPr>
+        <w:spacing w:line="360" w:lineRule="auto"/>
+        <w:jc w:val="both"/>
+        <w:rPr>
+          <w:rFonts w:ascii="Arial" w:hAnsi="Arial" w:cs="Arial"/>
+          <w:lang w:val="pt-PT"/>
+        </w:rPr>
+      </w:pPr>
+      <w:r>
+        <w:rPr>
+          <w:rFonts w:ascii="Arial" w:hAnsi="Arial" w:cs="Arial"/>
+          <w:lang w:val="pt-PT"/>
+        </w:rPr>
+        <w:lastRenderedPageBreak/>
+        <w:t xml:space="preserve">Neste trabalho, foram realizadas experiências com 3 </w:t>
+      </w:r>
+      <w:r>
+        <w:rPr>
+          <w:rFonts w:ascii="Arial" w:hAnsi="Arial" w:cs="Arial"/>
+          <w:lang w:val="pt-PT"/>
+        </w:rPr>
+        <w:t xml:space="preserve">configurações de </w:t>
+      </w:r>
+      <w:r>
+        <w:rPr>
+          <w:rFonts w:ascii="Arial" w:hAnsi="Arial" w:cs="Arial"/>
+          <w:lang w:val="pt-PT"/>
+        </w:rPr>
+        <w:t xml:space="preserve">rede diferentes. Em cada </w:t>
+      </w:r>
+      <w:r>
+        <w:rPr>
+          <w:rFonts w:ascii="Arial" w:hAnsi="Arial" w:cs="Arial"/>
+          <w:lang w:val="pt-PT"/>
+        </w:rPr>
+        <w:t>configuração</w:t>
+      </w:r>
+      <w:r>
+        <w:rPr>
+          <w:rFonts w:ascii="Arial" w:hAnsi="Arial" w:cs="Arial"/>
+          <w:lang w:val="pt-PT"/>
+        </w:rPr>
+        <w:t xml:space="preserve">, foram testados três valores para </w:t>
+      </w:r>
+      <w:proofErr w:type="spellStart"/>
+      <w:r>
+        <w:rPr>
+          <w:rFonts w:ascii="Arial" w:hAnsi="Arial" w:cs="Arial"/>
+          <w:i/>
+          <w:iCs/>
+          <w:lang w:val="pt-PT"/>
+        </w:rPr>
+        <w:t>alpha</w:t>
+      </w:r>
+      <w:proofErr w:type="spellEnd"/>
+      <w:r>
+        <w:rPr>
+          <w:rFonts w:ascii="Arial" w:hAnsi="Arial" w:cs="Arial"/>
+          <w:lang w:val="pt-PT"/>
+        </w:rPr>
+        <w:t xml:space="preserve"> (</w:t>
+      </w:r>
+      <w:r>
+        <w:rPr>
+          <w:rFonts w:ascii="Arial" w:hAnsi="Arial" w:cs="Arial"/>
+          <w:b/>
+          <w:bCs/>
+          <w:lang w:val="pt-PT"/>
+        </w:rPr>
+        <w:t>0.1</w:t>
+      </w:r>
+      <w:r>
+        <w:rPr>
+          <w:rFonts w:ascii="Arial" w:hAnsi="Arial" w:cs="Arial"/>
+          <w:lang w:val="pt-PT"/>
+        </w:rPr>
+        <w:t xml:space="preserve">, </w:t>
+      </w:r>
+      <w:r>
+        <w:rPr>
+          <w:rFonts w:ascii="Arial" w:hAnsi="Arial" w:cs="Arial"/>
+          <w:b/>
+          <w:bCs/>
+          <w:lang w:val="pt-PT"/>
+        </w:rPr>
+        <w:t>0.3</w:t>
+      </w:r>
+      <w:r>
+        <w:rPr>
+          <w:rFonts w:ascii="Arial" w:hAnsi="Arial" w:cs="Arial"/>
+          <w:lang w:val="pt-PT"/>
+        </w:rPr>
+        <w:t xml:space="preserve">, </w:t>
+      </w:r>
+      <w:r>
+        <w:rPr>
+          <w:rFonts w:ascii="Arial" w:hAnsi="Arial" w:cs="Arial"/>
+          <w:b/>
+          <w:bCs/>
+          <w:lang w:val="pt-PT"/>
+        </w:rPr>
+        <w:t>0.5</w:t>
+      </w:r>
+      <w:r>
+        <w:rPr>
+          <w:rFonts w:ascii="Arial" w:hAnsi="Arial" w:cs="Arial"/>
+          <w:lang w:val="pt-PT"/>
+        </w:rPr>
+        <w:t>)</w:t>
+      </w:r>
+      <w:r>
+        <w:rPr>
+          <w:rFonts w:ascii="Arial" w:hAnsi="Arial" w:cs="Arial"/>
+          <w:lang w:val="pt-PT"/>
+        </w:rPr>
+        <w:t>, responsável pelo ritmo de aprendizagem</w:t>
+      </w:r>
+      <w:r>
+        <w:rPr>
+          <w:rFonts w:ascii="Arial" w:hAnsi="Arial" w:cs="Arial"/>
+          <w:lang w:val="pt-PT"/>
+        </w:rPr>
+        <w:t>.</w:t>
+      </w:r>
+      <w:r>
+        <w:rPr>
+          <w:rFonts w:ascii="Arial" w:hAnsi="Arial" w:cs="Arial"/>
+          <w:lang w:val="pt-PT"/>
+        </w:rPr>
+        <w:t xml:space="preserve"> </w:t>
+      </w:r>
+      <w:r>
+        <w:rPr>
+          <w:rFonts w:ascii="Arial" w:hAnsi="Arial" w:cs="Arial"/>
+          <w:lang w:val="pt-PT"/>
+        </w:rPr>
+        <w:t xml:space="preserve">Para observar o comportamento da rede, foram também realizados testes para </w:t>
+      </w:r>
+      <w:r>
+        <w:rPr>
+          <w:rFonts w:ascii="Arial" w:hAnsi="Arial" w:cs="Arial"/>
+          <w:b/>
+          <w:bCs/>
+          <w:lang w:val="pt-PT"/>
+        </w:rPr>
+        <w:t>100</w:t>
+      </w:r>
+      <w:r>
+        <w:rPr>
+          <w:rFonts w:ascii="Arial" w:hAnsi="Arial" w:cs="Arial"/>
+          <w:lang w:val="pt-PT"/>
+        </w:rPr>
+        <w:t xml:space="preserve">, </w:t>
+      </w:r>
+      <w:r>
+        <w:rPr>
+          <w:rFonts w:ascii="Arial" w:hAnsi="Arial" w:cs="Arial"/>
+          <w:b/>
+          <w:bCs/>
+          <w:lang w:val="pt-PT"/>
+        </w:rPr>
+        <w:t>200</w:t>
+      </w:r>
+      <w:r>
+        <w:rPr>
+          <w:rFonts w:ascii="Arial" w:hAnsi="Arial" w:cs="Arial"/>
+          <w:lang w:val="pt-PT"/>
+        </w:rPr>
+        <w:t xml:space="preserve"> e </w:t>
+      </w:r>
+      <w:r>
+        <w:rPr>
+          <w:rFonts w:ascii="Arial" w:hAnsi="Arial" w:cs="Arial"/>
+          <w:b/>
+          <w:bCs/>
+          <w:lang w:val="pt-PT"/>
+        </w:rPr>
+        <w:t>300</w:t>
+      </w:r>
+      <w:r>
+        <w:rPr>
+          <w:rFonts w:ascii="Arial" w:hAnsi="Arial" w:cs="Arial"/>
+          <w:lang w:val="pt-PT"/>
+        </w:rPr>
+        <w:t xml:space="preserve"> </w:t>
+      </w:r>
+      <w:r>
+        <w:rPr>
+          <w:rFonts w:ascii="Arial" w:hAnsi="Arial" w:cs="Arial"/>
+          <w:lang w:val="pt-PT"/>
+        </w:rPr>
+        <w:t>iterações</w:t>
+      </w:r>
+      <w:r>
+        <w:rPr>
+          <w:rFonts w:ascii="Arial" w:hAnsi="Arial" w:cs="Arial"/>
+          <w:lang w:val="pt-PT"/>
+        </w:rPr>
+        <w:t xml:space="preserve">.  </w:t>
+      </w:r>
+    </w:p>
+    <w:p>
+      <w:pPr>
+        <w:spacing w:line="360" w:lineRule="auto"/>
+        <w:jc w:val="both"/>
+        <w:rPr>
+          <w:rFonts w:ascii="Arial" w:hAnsi="Arial" w:cs="Arial"/>
+          <w:lang w:val="pt-PT"/>
+        </w:rPr>
+      </w:pPr>
+    </w:p>
+    <w:p>
+      <w:pPr>
+        <w:spacing w:line="360" w:lineRule="auto"/>
+        <w:jc w:val="both"/>
+        <w:rPr>
+          <w:rFonts w:ascii="Arial" w:hAnsi="Arial" w:cs="Arial"/>
+          <w:lang w:val="pt-PT"/>
+        </w:rPr>
+      </w:pPr>
+      <w:r>
+        <w:rPr>
+          <w:rFonts w:ascii="Arial" w:hAnsi="Arial" w:cs="Arial"/>
+          <w:lang w:val="pt-PT"/>
+        </w:rPr>
+        <w:t xml:space="preserve">Para a primeira rede neuronal, foi </w:t>
+      </w:r>
+      <w:r>
+        <w:rPr>
+          <w:rFonts w:ascii="Arial" w:hAnsi="Arial" w:cs="Arial"/>
+          <w:lang w:val="pt-PT"/>
+        </w:rPr>
+        <w:t>adotado</w:t>
+      </w:r>
+      <w:r>
+        <w:rPr>
+          <w:rFonts w:ascii="Arial" w:hAnsi="Arial" w:cs="Arial"/>
+          <w:lang w:val="pt-PT"/>
+        </w:rPr>
+        <w:t xml:space="preserve"> o valor </w:t>
+      </w:r>
+      <w:r>
+        <w:rPr>
+          <w:rFonts w:ascii="Arial" w:hAnsi="Arial" w:cs="Arial"/>
+          <w:b/>
+          <w:bCs/>
+          <w:lang w:val="pt-PT"/>
+        </w:rPr>
+        <w:t>14</w:t>
+      </w:r>
+      <w:r>
+        <w:rPr>
+          <w:rFonts w:ascii="Arial" w:hAnsi="Arial" w:cs="Arial"/>
+          <w:lang w:val="pt-PT"/>
+        </w:rPr>
+        <w:t xml:space="preserve"> para o número de unidades da camada escondida. </w:t>
+      </w:r>
+    </w:p>
+    <w:p>
+      <w:pPr>
+        <w:spacing w:line="360" w:lineRule="auto"/>
+        <w:jc w:val="both"/>
+        <w:rPr>
+          <w:rFonts w:ascii="Arial" w:hAnsi="Arial" w:cs="Arial"/>
+          <w:lang w:val="pt-PT"/>
+        </w:rPr>
+      </w:pPr>
+    </w:p>
+    <w:tbl>
+      <w:tblPr>
+        <w:tblStyle w:val="TabelacomGrelha"/>
+        <w:tblW w:w="0" w:type="auto"/>
+        <w:tblLook w:val="04A0" w:firstRow="1" w:lastRow="0" w:firstColumn="1" w:lastColumn="0" w:noHBand="0" w:noVBand="1"/>
+      </w:tblPr>
+      <w:tblGrid>
+        <w:gridCol w:w="1698"/>
+        <w:gridCol w:w="1699"/>
+        <w:gridCol w:w="1699"/>
+        <w:gridCol w:w="1699"/>
+        <w:gridCol w:w="1699"/>
+      </w:tblGrid>
+      <w:tr>
+        <w:tc>
+          <w:tcPr>
+            <w:tcW w:w="1698" w:type="dxa"/>
+          </w:tcPr>
+          <w:p>
+            <w:pPr>
+              <w:spacing w:line="360" w:lineRule="auto"/>
+              <w:jc w:val="center"/>
+              <w:rPr>
+                <w:rFonts w:ascii="Arial" w:hAnsi="Arial" w:cs="Arial"/>
+                <w:lang w:val="pt-PT"/>
+              </w:rPr>
+            </w:pPr>
+          </w:p>
+        </w:tc>
+        <w:tc>
+          <w:tcPr>
+            <w:tcW w:w="1699" w:type="dxa"/>
+          </w:tcPr>
+          <w:p>
+            <w:pPr>
+              <w:spacing w:line="360" w:lineRule="auto"/>
+              <w:jc w:val="center"/>
+              <w:rPr>
+                <w:rFonts w:ascii="Arial" w:hAnsi="Arial" w:cs="Arial"/>
+                <w:b/>
+                <w:bCs/>
+                <w:lang w:val="pt-PT"/>
+              </w:rPr>
+            </w:pPr>
+            <w:r>
+              <w:rPr>
+                <w:rFonts w:ascii="Arial" w:hAnsi="Arial" w:cs="Arial"/>
+                <w:b/>
+                <w:bCs/>
+                <w:sz w:val="22"/>
+                <w:szCs w:val="22"/>
+                <w:lang w:val="pt-PT"/>
+              </w:rPr>
+              <w:t>Alpha1</w:t>
+            </w:r>
+          </w:p>
+        </w:tc>
+        <w:tc>
+          <w:tcPr>
+            <w:tcW w:w="1699" w:type="dxa"/>
+          </w:tcPr>
+          <w:p>
+            <w:pPr>
+              <w:spacing w:line="360" w:lineRule="auto"/>
+              <w:jc w:val="center"/>
+              <w:rPr>
+                <w:rFonts w:ascii="Arial" w:hAnsi="Arial" w:cs="Arial"/>
+                <w:b/>
+                <w:bCs/>
+                <w:lang w:val="pt-PT"/>
+              </w:rPr>
+            </w:pPr>
+            <w:r>
+              <w:rPr>
+                <w:rFonts w:ascii="Arial" w:hAnsi="Arial" w:cs="Arial"/>
+                <w:b/>
+                <w:bCs/>
+                <w:sz w:val="22"/>
+                <w:szCs w:val="22"/>
+                <w:lang w:val="pt-PT"/>
+              </w:rPr>
+              <w:t>Alpha2</w:t>
+            </w:r>
+          </w:p>
+        </w:tc>
+        <w:tc>
+          <w:tcPr>
+            <w:tcW w:w="1699" w:type="dxa"/>
+          </w:tcPr>
+          <w:p>
+            <w:pPr>
+              <w:spacing w:line="360" w:lineRule="auto"/>
+              <w:jc w:val="center"/>
+              <w:rPr>
+                <w:rFonts w:ascii="Arial" w:hAnsi="Arial" w:cs="Arial"/>
+                <w:b/>
+                <w:bCs/>
+                <w:lang w:val="pt-PT"/>
+              </w:rPr>
+            </w:pPr>
+            <w:r>
+              <w:rPr>
+                <w:rFonts w:ascii="Arial" w:hAnsi="Arial" w:cs="Arial"/>
+                <w:b/>
+                <w:bCs/>
+                <w:sz w:val="22"/>
+                <w:szCs w:val="22"/>
+                <w:lang w:val="pt-PT"/>
+              </w:rPr>
+              <w:t>Alpha3</w:t>
+            </w:r>
+          </w:p>
+        </w:tc>
+        <w:tc>
+          <w:tcPr>
+            <w:tcW w:w="1699" w:type="dxa"/>
+          </w:tcPr>
+          <w:p>
+            <w:pPr>
+              <w:spacing w:line="360" w:lineRule="auto"/>
+              <w:jc w:val="center"/>
+              <w:rPr>
+                <w:rFonts w:ascii="Arial" w:hAnsi="Arial" w:cs="Arial"/>
+                <w:lang w:val="pt-PT"/>
+              </w:rPr>
+            </w:pPr>
+          </w:p>
+        </w:tc>
+      </w:tr>
+      <w:tr>
+        <w:tc>
+          <w:tcPr>
+            <w:tcW w:w="1698" w:type="dxa"/>
+            <w:vMerge w:val="restart"/>
+          </w:tcPr>
+          <w:p>
+            <w:pPr>
+              <w:spacing w:line="360" w:lineRule="auto"/>
+              <w:jc w:val="center"/>
+              <w:rPr>
+                <w:rFonts w:ascii="Arial" w:hAnsi="Arial" w:cs="Arial"/>
+                <w:lang w:val="pt-PT"/>
+              </w:rPr>
+            </w:pPr>
+            <w:r>
+              <w:rPr>
+                <w:rFonts w:ascii="Arial" w:hAnsi="Arial" w:cs="Arial"/>
+                <w:b/>
+                <w:bCs/>
+                <w:sz w:val="22"/>
+                <w:szCs w:val="22"/>
+                <w:lang w:val="pt-PT"/>
+              </w:rPr>
+              <w:t>Configuração</w:t>
+            </w:r>
+            <w:r>
+              <w:rPr>
+                <w:rFonts w:ascii="Arial" w:hAnsi="Arial" w:cs="Arial"/>
+                <w:sz w:val="22"/>
+                <w:szCs w:val="22"/>
+                <w:lang w:val="pt-PT"/>
+              </w:rPr>
+              <w:t xml:space="preserve"> </w:t>
+            </w:r>
+            <w:r>
+              <w:rPr>
+                <w:rFonts w:ascii="Arial" w:hAnsi="Arial" w:cs="Arial"/>
+                <w:b/>
+                <w:bCs/>
+                <w:sz w:val="22"/>
+                <w:szCs w:val="22"/>
+                <w:lang w:val="pt-PT"/>
+              </w:rPr>
+              <w:t>de</w:t>
+            </w:r>
+            <w:r>
+              <w:rPr>
+                <w:rFonts w:ascii="Arial" w:hAnsi="Arial" w:cs="Arial"/>
+                <w:sz w:val="22"/>
+                <w:szCs w:val="22"/>
+                <w:lang w:val="pt-PT"/>
+              </w:rPr>
+              <w:t xml:space="preserve"> </w:t>
+            </w:r>
+            <w:r>
+              <w:rPr>
+                <w:rFonts w:ascii="Arial" w:hAnsi="Arial" w:cs="Arial"/>
+                <w:b/>
+                <w:bCs/>
+                <w:sz w:val="22"/>
+                <w:szCs w:val="22"/>
+                <w:lang w:val="pt-PT"/>
+              </w:rPr>
+              <w:t>Rede</w:t>
+            </w:r>
+            <w:r>
+              <w:rPr>
+                <w:rFonts w:ascii="Arial" w:hAnsi="Arial" w:cs="Arial"/>
+                <w:sz w:val="22"/>
+                <w:szCs w:val="22"/>
+                <w:lang w:val="pt-PT"/>
+              </w:rPr>
+              <w:t xml:space="preserve"> </w:t>
+            </w:r>
+            <w:r>
+              <w:rPr>
+                <w:rFonts w:ascii="Arial" w:hAnsi="Arial" w:cs="Arial"/>
+                <w:b/>
+                <w:bCs/>
+                <w:sz w:val="22"/>
+                <w:szCs w:val="22"/>
+                <w:lang w:val="pt-PT"/>
+              </w:rPr>
+              <w:t>1</w:t>
+            </w:r>
+          </w:p>
+        </w:tc>
+        <w:tc>
+          <w:tcPr>
+            <w:tcW w:w="1699" w:type="dxa"/>
+          </w:tcPr>
+          <w:p>
+            <w:pPr>
+              <w:spacing w:line="360" w:lineRule="auto"/>
+              <w:jc w:val="center"/>
+              <w:rPr>
+                <w:rFonts w:ascii="Arial" w:hAnsi="Arial" w:cs="Arial"/>
+                <w:lang w:val="pt-PT"/>
+              </w:rPr>
+            </w:pPr>
+            <w:r>
+              <w:rPr>
+                <w:rFonts w:ascii="Arial" w:hAnsi="Arial" w:cs="Arial"/>
+                <w:lang w:val="pt-PT"/>
+              </w:rPr>
+              <w:t>93.94</w:t>
+            </w:r>
+            <w:r>
+              <w:rPr>
+                <w:rFonts w:ascii="Arial" w:hAnsi="Arial" w:cs="Arial"/>
+                <w:lang w:val="pt-PT"/>
+              </w:rPr>
+              <w:t>% sucesso</w:t>
+            </w:r>
+          </w:p>
+        </w:tc>
+        <w:tc>
+          <w:tcPr>
+            <w:tcW w:w="1699" w:type="dxa"/>
+          </w:tcPr>
+          <w:p>
+            <w:pPr>
+              <w:spacing w:line="360" w:lineRule="auto"/>
+              <w:jc w:val="center"/>
+              <w:rPr>
+                <w:rFonts w:ascii="Arial" w:hAnsi="Arial" w:cs="Arial"/>
+                <w:lang w:val="pt-PT"/>
+              </w:rPr>
+            </w:pPr>
+            <w:r>
+              <w:rPr>
+                <w:rFonts w:ascii="Arial" w:hAnsi="Arial" w:cs="Arial"/>
+                <w:lang w:val="pt-PT"/>
+              </w:rPr>
+              <w:t>100.0</w:t>
+            </w:r>
+            <w:r>
+              <w:rPr>
+                <w:rFonts w:ascii="Arial" w:hAnsi="Arial" w:cs="Arial"/>
+                <w:lang w:val="pt-PT"/>
+              </w:rPr>
+              <w:t>% sucesso</w:t>
+            </w:r>
+          </w:p>
+        </w:tc>
+        <w:tc>
+          <w:tcPr>
+            <w:tcW w:w="1699" w:type="dxa"/>
+          </w:tcPr>
+          <w:p>
+            <w:pPr>
+              <w:spacing w:line="360" w:lineRule="auto"/>
+              <w:jc w:val="center"/>
+              <w:rPr>
+                <w:rFonts w:ascii="Arial" w:hAnsi="Arial" w:cs="Arial"/>
+                <w:lang w:val="pt-PT"/>
+              </w:rPr>
+            </w:pPr>
+            <w:r>
+              <w:rPr>
+                <w:rFonts w:ascii="Arial" w:hAnsi="Arial" w:cs="Arial"/>
+                <w:lang w:val="pt-PT"/>
+              </w:rPr>
+              <w:t>100.0</w:t>
+            </w:r>
+            <w:r>
+              <w:rPr>
+                <w:rFonts w:ascii="Arial" w:hAnsi="Arial" w:cs="Arial"/>
+                <w:lang w:val="pt-PT"/>
+              </w:rPr>
+              <w:t>% sucesso</w:t>
+            </w:r>
+          </w:p>
+        </w:tc>
+        <w:tc>
+          <w:tcPr>
+            <w:tcW w:w="1699" w:type="dxa"/>
+          </w:tcPr>
+          <w:p>
+            <w:pPr>
+              <w:spacing w:line="360" w:lineRule="auto"/>
+              <w:jc w:val="center"/>
+              <w:rPr>
+                <w:rFonts w:ascii="Arial" w:hAnsi="Arial" w:cs="Arial"/>
+                <w:lang w:val="pt-PT"/>
+              </w:rPr>
+            </w:pPr>
+            <w:r>
+              <w:rPr>
+                <w:rFonts w:ascii="Arial" w:hAnsi="Arial" w:cs="Arial"/>
+                <w:b/>
+                <w:bCs/>
+                <w:sz w:val="22"/>
+                <w:szCs w:val="22"/>
+                <w:lang w:val="pt-PT"/>
+              </w:rPr>
+              <w:t>100</w:t>
+            </w:r>
+            <w:r>
+              <w:rPr>
+                <w:rFonts w:ascii="Arial" w:hAnsi="Arial" w:cs="Arial"/>
+                <w:sz w:val="22"/>
+                <w:szCs w:val="22"/>
+                <w:lang w:val="pt-PT"/>
+              </w:rPr>
+              <w:t xml:space="preserve"> </w:t>
+            </w:r>
+            <w:r>
+              <w:rPr>
+                <w:rFonts w:ascii="Arial" w:hAnsi="Arial" w:cs="Arial"/>
+                <w:b/>
+                <w:bCs/>
+                <w:sz w:val="22"/>
+                <w:szCs w:val="22"/>
+                <w:lang w:val="pt-PT"/>
+              </w:rPr>
+              <w:t>iterações</w:t>
+            </w:r>
+          </w:p>
+        </w:tc>
+      </w:tr>
+      <w:tr>
+        <w:tc>
+          <w:tcPr>
+            <w:tcW w:w="1698" w:type="dxa"/>
+            <w:vMerge/>
+          </w:tcPr>
+          <w:p>
+            <w:pPr>
+              <w:spacing w:line="360" w:lineRule="auto"/>
+              <w:jc w:val="center"/>
+              <w:rPr>
+                <w:rFonts w:ascii="Arial" w:hAnsi="Arial" w:cs="Arial"/>
+                <w:lang w:val="pt-PT"/>
+              </w:rPr>
+            </w:pPr>
+          </w:p>
+        </w:tc>
+        <w:tc>
+          <w:tcPr>
+            <w:tcW w:w="1699" w:type="dxa"/>
+          </w:tcPr>
+          <w:p>
+            <w:pPr>
+              <w:spacing w:line="360" w:lineRule="auto"/>
+              <w:jc w:val="center"/>
+              <w:rPr>
+                <w:rFonts w:ascii="Arial" w:hAnsi="Arial" w:cs="Arial"/>
+                <w:lang w:val="pt-PT"/>
+              </w:rPr>
+            </w:pPr>
+            <w:r>
+              <w:rPr>
+                <w:rFonts w:ascii="Arial" w:hAnsi="Arial" w:cs="Arial"/>
+                <w:lang w:val="pt-PT"/>
+              </w:rPr>
+              <w:t>9</w:t>
+            </w:r>
+            <w:r>
+              <w:rPr>
+                <w:rFonts w:ascii="Arial" w:hAnsi="Arial" w:cs="Arial"/>
+                <w:lang w:val="pt-PT"/>
+              </w:rPr>
+              <w:t>6.97</w:t>
+            </w:r>
+            <w:r>
+              <w:rPr>
+                <w:rFonts w:ascii="Arial" w:hAnsi="Arial" w:cs="Arial"/>
+                <w:lang w:val="pt-PT"/>
+              </w:rPr>
+              <w:t>% sucesso</w:t>
+            </w:r>
+          </w:p>
+        </w:tc>
+        <w:tc>
+          <w:tcPr>
+            <w:tcW w:w="1699" w:type="dxa"/>
+          </w:tcPr>
+          <w:p>
+            <w:pPr>
+              <w:spacing w:line="360" w:lineRule="auto"/>
+              <w:jc w:val="center"/>
+              <w:rPr>
+                <w:rFonts w:ascii="Arial" w:hAnsi="Arial" w:cs="Arial"/>
+                <w:lang w:val="pt-PT"/>
+              </w:rPr>
+            </w:pPr>
+            <w:r>
+              <w:rPr>
+                <w:rFonts w:ascii="Arial" w:hAnsi="Arial" w:cs="Arial"/>
+                <w:lang w:val="pt-PT"/>
+              </w:rPr>
+              <w:t>100.0</w:t>
+            </w:r>
+            <w:r>
+              <w:rPr>
+                <w:rFonts w:ascii="Arial" w:hAnsi="Arial" w:cs="Arial"/>
+                <w:lang w:val="pt-PT"/>
+              </w:rPr>
+              <w:t>% sucesso</w:t>
+            </w:r>
+          </w:p>
+        </w:tc>
+        <w:tc>
+          <w:tcPr>
+            <w:tcW w:w="1699" w:type="dxa"/>
+          </w:tcPr>
+          <w:p>
+            <w:pPr>
+              <w:spacing w:line="360" w:lineRule="auto"/>
+              <w:jc w:val="center"/>
+              <w:rPr>
+                <w:rFonts w:ascii="Arial" w:hAnsi="Arial" w:cs="Arial"/>
+                <w:lang w:val="pt-PT"/>
+              </w:rPr>
+            </w:pPr>
+            <w:r>
+              <w:rPr>
+                <w:rFonts w:ascii="Arial" w:hAnsi="Arial" w:cs="Arial"/>
+                <w:lang w:val="pt-PT"/>
+              </w:rPr>
+              <w:t>96.97</w:t>
+            </w:r>
+            <w:r>
+              <w:rPr>
+                <w:rFonts w:ascii="Arial" w:hAnsi="Arial" w:cs="Arial"/>
+                <w:lang w:val="pt-PT"/>
+              </w:rPr>
+              <w:t>% sucesso</w:t>
+            </w:r>
+          </w:p>
+        </w:tc>
+        <w:tc>
+          <w:tcPr>
+            <w:tcW w:w="1699" w:type="dxa"/>
+          </w:tcPr>
+          <w:p>
+            <w:pPr>
+              <w:spacing w:line="360" w:lineRule="auto"/>
+              <w:jc w:val="center"/>
+              <w:rPr>
+                <w:rFonts w:ascii="Arial" w:hAnsi="Arial" w:cs="Arial"/>
+                <w:lang w:val="pt-PT"/>
+              </w:rPr>
+            </w:pPr>
+            <w:r>
+              <w:rPr>
+                <w:rFonts w:ascii="Arial" w:hAnsi="Arial" w:cs="Arial"/>
+                <w:b/>
+                <w:bCs/>
+                <w:sz w:val="22"/>
+                <w:szCs w:val="22"/>
+                <w:lang w:val="pt-PT"/>
+              </w:rPr>
+              <w:t>200</w:t>
+            </w:r>
+            <w:r>
+              <w:rPr>
+                <w:rFonts w:ascii="Arial" w:hAnsi="Arial" w:cs="Arial"/>
+                <w:sz w:val="22"/>
+                <w:szCs w:val="22"/>
+                <w:lang w:val="pt-PT"/>
+              </w:rPr>
+              <w:t xml:space="preserve"> </w:t>
+            </w:r>
+            <w:r>
+              <w:rPr>
+                <w:rFonts w:ascii="Arial" w:hAnsi="Arial" w:cs="Arial"/>
+                <w:b/>
+                <w:bCs/>
+                <w:sz w:val="22"/>
+                <w:szCs w:val="22"/>
+                <w:lang w:val="pt-PT"/>
+              </w:rPr>
+              <w:t>iterações</w:t>
+            </w:r>
+          </w:p>
+        </w:tc>
+      </w:tr>
+      <w:tr>
+        <w:tc>
+          <w:tcPr>
+            <w:tcW w:w="1698" w:type="dxa"/>
+            <w:vMerge/>
+          </w:tcPr>
+          <w:p>
+            <w:pPr>
+              <w:spacing w:line="360" w:lineRule="auto"/>
+              <w:jc w:val="center"/>
+              <w:rPr>
+                <w:rFonts w:ascii="Arial" w:hAnsi="Arial" w:cs="Arial"/>
+                <w:lang w:val="pt-PT"/>
+              </w:rPr>
+            </w:pPr>
+          </w:p>
+        </w:tc>
+        <w:tc>
+          <w:tcPr>
+            <w:tcW w:w="1699" w:type="dxa"/>
+          </w:tcPr>
+          <w:p>
+            <w:pPr>
+              <w:spacing w:line="360" w:lineRule="auto"/>
+              <w:jc w:val="center"/>
+              <w:rPr>
+                <w:rFonts w:ascii="Arial" w:hAnsi="Arial" w:cs="Arial"/>
+                <w:lang w:val="pt-PT"/>
+              </w:rPr>
+            </w:pPr>
+            <w:r>
+              <w:rPr>
+                <w:rFonts w:ascii="Arial" w:hAnsi="Arial" w:cs="Arial"/>
+                <w:lang w:val="pt-PT"/>
+              </w:rPr>
+              <w:t>9</w:t>
+            </w:r>
+            <w:r>
+              <w:rPr>
+                <w:rFonts w:ascii="Arial" w:hAnsi="Arial" w:cs="Arial"/>
+                <w:lang w:val="pt-PT"/>
+              </w:rPr>
+              <w:t>6.97</w:t>
+            </w:r>
+            <w:r>
+              <w:rPr>
+                <w:rFonts w:ascii="Arial" w:hAnsi="Arial" w:cs="Arial"/>
+                <w:lang w:val="pt-PT"/>
+              </w:rPr>
+              <w:t>% sucesso</w:t>
+            </w:r>
+          </w:p>
+        </w:tc>
+        <w:tc>
+          <w:tcPr>
+            <w:tcW w:w="1699" w:type="dxa"/>
+          </w:tcPr>
+          <w:p>
+            <w:pPr>
+              <w:spacing w:line="360" w:lineRule="auto"/>
+              <w:jc w:val="center"/>
+              <w:rPr>
+                <w:rFonts w:ascii="Arial" w:hAnsi="Arial" w:cs="Arial"/>
+                <w:lang w:val="pt-PT"/>
+              </w:rPr>
+            </w:pPr>
+            <w:r>
+              <w:rPr>
+                <w:rFonts w:ascii="Arial" w:hAnsi="Arial" w:cs="Arial"/>
+                <w:lang w:val="pt-PT"/>
+              </w:rPr>
+              <w:t>100.0</w:t>
+            </w:r>
+            <w:r>
+              <w:rPr>
+                <w:rFonts w:ascii="Arial" w:hAnsi="Arial" w:cs="Arial"/>
+                <w:lang w:val="pt-PT"/>
+              </w:rPr>
+              <w:t>% sucesso</w:t>
+            </w:r>
+          </w:p>
+        </w:tc>
+        <w:tc>
+          <w:tcPr>
+            <w:tcW w:w="1699" w:type="dxa"/>
+          </w:tcPr>
+          <w:p>
+            <w:pPr>
+              <w:spacing w:line="360" w:lineRule="auto"/>
+              <w:jc w:val="center"/>
+              <w:rPr>
+                <w:rFonts w:ascii="Arial" w:hAnsi="Arial" w:cs="Arial"/>
+                <w:lang w:val="pt-PT"/>
+              </w:rPr>
+            </w:pPr>
+            <w:r>
+              <w:rPr>
+                <w:rFonts w:ascii="Arial" w:hAnsi="Arial" w:cs="Arial"/>
+                <w:lang w:val="pt-PT"/>
+              </w:rPr>
+              <w:t>93.94</w:t>
+            </w:r>
+            <w:r>
+              <w:rPr>
+                <w:rFonts w:ascii="Arial" w:hAnsi="Arial" w:cs="Arial"/>
+                <w:lang w:val="pt-PT"/>
+              </w:rPr>
+              <w:t>% sucesso</w:t>
+            </w:r>
+          </w:p>
+        </w:tc>
+        <w:tc>
+          <w:tcPr>
+            <w:tcW w:w="1699" w:type="dxa"/>
+          </w:tcPr>
+          <w:p>
+            <w:pPr>
+              <w:spacing w:line="360" w:lineRule="auto"/>
+              <w:jc w:val="center"/>
+              <w:rPr>
+                <w:rFonts w:ascii="Arial" w:hAnsi="Arial" w:cs="Arial"/>
+                <w:lang w:val="pt-PT"/>
+              </w:rPr>
+            </w:pPr>
+            <w:r>
+              <w:rPr>
+                <w:rFonts w:ascii="Arial" w:hAnsi="Arial" w:cs="Arial"/>
+                <w:b/>
+                <w:bCs/>
+                <w:sz w:val="22"/>
+                <w:szCs w:val="22"/>
+                <w:lang w:val="pt-PT"/>
+              </w:rPr>
+              <w:t>300</w:t>
+            </w:r>
+            <w:r>
+              <w:rPr>
+                <w:rFonts w:ascii="Arial" w:hAnsi="Arial" w:cs="Arial"/>
+                <w:sz w:val="22"/>
+                <w:szCs w:val="22"/>
+                <w:lang w:val="pt-PT"/>
+              </w:rPr>
+              <w:t xml:space="preserve"> </w:t>
+            </w:r>
+            <w:r>
+              <w:rPr>
+                <w:rFonts w:ascii="Arial" w:hAnsi="Arial" w:cs="Arial"/>
+                <w:b/>
+                <w:bCs/>
+                <w:sz w:val="22"/>
+                <w:szCs w:val="22"/>
+                <w:lang w:val="pt-PT"/>
+              </w:rPr>
+              <w:t>iterações</w:t>
+            </w:r>
+          </w:p>
+        </w:tc>
+      </w:tr>
+    </w:tbl>
+    <w:p>
+      <w:pPr>
+        <w:spacing w:line="360" w:lineRule="auto"/>
+        <w:jc w:val="both"/>
+        <w:rPr>
+          <w:rFonts w:ascii="Arial" w:hAnsi="Arial" w:cs="Arial"/>
+          <w:lang w:val="pt-PT"/>
+        </w:rPr>
+      </w:pPr>
+    </w:p>
+    <w:p>
+      <w:pPr>
+        <w:spacing w:line="360" w:lineRule="auto"/>
+        <w:jc w:val="both"/>
+        <w:rPr>
+          <w:rFonts w:ascii="Arial" w:hAnsi="Arial" w:cs="Arial"/>
+          <w:lang w:val="pt-PT"/>
+        </w:rPr>
+      </w:pPr>
+      <w:r>
+        <w:rPr>
+          <w:rFonts w:ascii="Arial" w:hAnsi="Arial" w:cs="Arial"/>
+          <w:lang w:val="pt-PT"/>
+        </w:rPr>
+        <w:t xml:space="preserve">Observando estes valores, pode-se concluir que a taxa de acerto da rede é quase perfeita. No entanto, sobressaem-se as percentagens de sucesso para quando o </w:t>
+      </w:r>
+      <w:proofErr w:type="spellStart"/>
+      <w:r>
+        <w:rPr>
+          <w:rFonts w:ascii="Arial" w:hAnsi="Arial" w:cs="Arial"/>
+          <w:i/>
+          <w:iCs/>
+          <w:lang w:val="pt-PT"/>
+        </w:rPr>
+        <w:t>alpha</w:t>
+      </w:r>
+      <w:proofErr w:type="spellEnd"/>
+      <w:r>
+        <w:rPr>
+          <w:rFonts w:ascii="Arial" w:hAnsi="Arial" w:cs="Arial"/>
+          <w:lang w:val="pt-PT"/>
+        </w:rPr>
+        <w:t xml:space="preserve"> tem o valor de </w:t>
+      </w:r>
+      <w:r>
+        <w:rPr>
+          <w:rFonts w:ascii="Arial" w:hAnsi="Arial" w:cs="Arial"/>
+          <w:b/>
+          <w:bCs/>
+          <w:lang w:val="pt-PT"/>
+        </w:rPr>
+        <w:t>0.3</w:t>
+      </w:r>
+      <w:r>
+        <w:rPr>
+          <w:rFonts w:ascii="Arial" w:hAnsi="Arial" w:cs="Arial"/>
+          <w:lang w:val="pt-PT"/>
+        </w:rPr>
+        <w:t xml:space="preserve"> (Alpha2). </w:t>
+      </w:r>
+    </w:p>
+    <w:p>
+      <w:pPr>
+        <w:spacing w:line="360" w:lineRule="auto"/>
+        <w:jc w:val="both"/>
+        <w:rPr>
+          <w:rFonts w:ascii="Arial" w:hAnsi="Arial" w:cs="Arial"/>
+          <w:lang w:val="pt-PT"/>
+        </w:rPr>
+      </w:pPr>
+    </w:p>
+    <w:p>
+      <w:pPr>
+        <w:spacing w:line="360" w:lineRule="auto"/>
+        <w:jc w:val="both"/>
+        <w:rPr>
+          <w:rFonts w:ascii="Arial" w:hAnsi="Arial" w:cs="Arial"/>
+          <w:lang w:val="pt-PT"/>
+        </w:rPr>
+      </w:pPr>
+    </w:p>
+    <w:p>
+      <w:pPr>
+        <w:spacing w:line="360" w:lineRule="auto"/>
+        <w:jc w:val="both"/>
+        <w:rPr>
+          <w:rFonts w:ascii="Arial" w:hAnsi="Arial" w:cs="Arial"/>
+          <w:lang w:val="pt-PT"/>
+        </w:rPr>
+      </w:pPr>
+      <w:r>
+        <w:rPr>
+          <w:rFonts w:ascii="Arial" w:hAnsi="Arial" w:cs="Arial"/>
+          <w:lang w:val="pt-PT"/>
+        </w:rPr>
+        <w:t xml:space="preserve">Para a segunda rede neuronal, foi experimentado o valor </w:t>
+      </w:r>
+      <w:r>
+        <w:rPr>
+          <w:rFonts w:ascii="Arial" w:hAnsi="Arial" w:cs="Arial"/>
+          <w:b/>
+          <w:bCs/>
+          <w:lang w:val="pt-PT"/>
+        </w:rPr>
+        <w:t>16</w:t>
+      </w:r>
+      <w:r>
+        <w:rPr>
+          <w:rFonts w:ascii="Arial" w:hAnsi="Arial" w:cs="Arial"/>
+          <w:lang w:val="pt-PT"/>
+        </w:rPr>
+        <w:t xml:space="preserve"> para o número de unidades da camada escondida. </w:t>
+      </w:r>
+    </w:p>
+    <w:p>
+      <w:pPr>
+        <w:spacing w:line="360" w:lineRule="auto"/>
+        <w:jc w:val="both"/>
+        <w:rPr>
+          <w:rFonts w:ascii="Arial" w:hAnsi="Arial" w:cs="Arial"/>
+          <w:lang w:val="pt-PT"/>
+        </w:rPr>
+      </w:pPr>
+    </w:p>
+    <w:tbl>
+      <w:tblPr>
+        <w:tblStyle w:val="TabelacomGrelha"/>
+        <w:tblW w:w="0" w:type="auto"/>
+        <w:tblLook w:val="04A0" w:firstRow="1" w:lastRow="0" w:firstColumn="1" w:lastColumn="0" w:noHBand="0" w:noVBand="1"/>
+      </w:tblPr>
+      <w:tblGrid>
+        <w:gridCol w:w="1698"/>
+        <w:gridCol w:w="1699"/>
+        <w:gridCol w:w="1699"/>
+        <w:gridCol w:w="1699"/>
+        <w:gridCol w:w="1699"/>
+      </w:tblGrid>
+      <w:tr>
+        <w:tc>
+          <w:tcPr>
+            <w:tcW w:w="1698" w:type="dxa"/>
+          </w:tcPr>
+          <w:p>
+            <w:pPr>
+              <w:spacing w:line="360" w:lineRule="auto"/>
+              <w:jc w:val="center"/>
+              <w:rPr>
+                <w:rFonts w:ascii="Arial" w:hAnsi="Arial" w:cs="Arial"/>
+                <w:lang w:val="pt-PT"/>
+              </w:rPr>
+            </w:pPr>
+          </w:p>
+        </w:tc>
+        <w:tc>
+          <w:tcPr>
+            <w:tcW w:w="1699" w:type="dxa"/>
+          </w:tcPr>
+          <w:p>
+            <w:pPr>
+              <w:spacing w:line="360" w:lineRule="auto"/>
+              <w:jc w:val="center"/>
+              <w:rPr>
+                <w:rFonts w:ascii="Arial" w:hAnsi="Arial" w:cs="Arial"/>
+                <w:b/>
+                <w:bCs/>
+                <w:lang w:val="pt-PT"/>
+              </w:rPr>
+            </w:pPr>
+            <w:r>
+              <w:rPr>
+                <w:rFonts w:ascii="Arial" w:hAnsi="Arial" w:cs="Arial"/>
+                <w:b/>
+                <w:bCs/>
+                <w:sz w:val="22"/>
+                <w:szCs w:val="22"/>
+                <w:lang w:val="pt-PT"/>
+              </w:rPr>
+              <w:t>Alpha1</w:t>
+            </w:r>
+          </w:p>
+        </w:tc>
+        <w:tc>
+          <w:tcPr>
+            <w:tcW w:w="1699" w:type="dxa"/>
+          </w:tcPr>
+          <w:p>
+            <w:pPr>
+              <w:spacing w:line="360" w:lineRule="auto"/>
+              <w:jc w:val="center"/>
+              <w:rPr>
+                <w:rFonts w:ascii="Arial" w:hAnsi="Arial" w:cs="Arial"/>
+                <w:b/>
+                <w:bCs/>
+                <w:lang w:val="pt-PT"/>
+              </w:rPr>
+            </w:pPr>
+            <w:r>
+              <w:rPr>
+                <w:rFonts w:ascii="Arial" w:hAnsi="Arial" w:cs="Arial"/>
+                <w:b/>
+                <w:bCs/>
+                <w:sz w:val="22"/>
+                <w:szCs w:val="22"/>
+                <w:lang w:val="pt-PT"/>
+              </w:rPr>
+              <w:t>Alpha2</w:t>
+            </w:r>
+          </w:p>
+        </w:tc>
+        <w:tc>
+          <w:tcPr>
+            <w:tcW w:w="1699" w:type="dxa"/>
+          </w:tcPr>
+          <w:p>
+            <w:pPr>
+              <w:spacing w:line="360" w:lineRule="auto"/>
+              <w:jc w:val="center"/>
+              <w:rPr>
+                <w:rFonts w:ascii="Arial" w:hAnsi="Arial" w:cs="Arial"/>
+                <w:b/>
+                <w:bCs/>
+                <w:lang w:val="pt-PT"/>
+              </w:rPr>
+            </w:pPr>
+            <w:r>
+              <w:rPr>
+                <w:rFonts w:ascii="Arial" w:hAnsi="Arial" w:cs="Arial"/>
+                <w:b/>
+                <w:bCs/>
+                <w:sz w:val="22"/>
+                <w:szCs w:val="22"/>
+                <w:lang w:val="pt-PT"/>
+              </w:rPr>
+              <w:t>Alpha3</w:t>
+            </w:r>
+          </w:p>
+        </w:tc>
+        <w:tc>
+          <w:tcPr>
+            <w:tcW w:w="1699" w:type="dxa"/>
+          </w:tcPr>
+          <w:p>
+            <w:pPr>
+              <w:spacing w:line="360" w:lineRule="auto"/>
+              <w:jc w:val="center"/>
+              <w:rPr>
+                <w:rFonts w:ascii="Arial" w:hAnsi="Arial" w:cs="Arial"/>
+                <w:lang w:val="pt-PT"/>
+              </w:rPr>
+            </w:pPr>
+          </w:p>
+        </w:tc>
+      </w:tr>
+      <w:tr>
+        <w:tc>
+          <w:tcPr>
+            <w:tcW w:w="1698" w:type="dxa"/>
+            <w:vMerge w:val="restart"/>
+          </w:tcPr>
+          <w:p>
+            <w:pPr>
+              <w:spacing w:line="360" w:lineRule="auto"/>
+              <w:jc w:val="center"/>
+              <w:rPr>
+                <w:rFonts w:ascii="Arial" w:hAnsi="Arial" w:cs="Arial"/>
+                <w:b/>
+                <w:bCs/>
+                <w:lang w:val="pt-PT"/>
+              </w:rPr>
+            </w:pPr>
+            <w:r>
+              <w:rPr>
+                <w:rFonts w:ascii="Arial" w:hAnsi="Arial" w:cs="Arial"/>
+                <w:b/>
+                <w:bCs/>
+                <w:sz w:val="22"/>
+                <w:szCs w:val="22"/>
+                <w:lang w:val="pt-PT"/>
+              </w:rPr>
+              <w:t>Configuração</w:t>
+            </w:r>
+            <w:r>
+              <w:rPr>
+                <w:rFonts w:ascii="Arial" w:hAnsi="Arial" w:cs="Arial"/>
+                <w:sz w:val="22"/>
+                <w:szCs w:val="22"/>
+                <w:lang w:val="pt-PT"/>
+              </w:rPr>
+              <w:t xml:space="preserve"> </w:t>
+            </w:r>
+            <w:r>
+              <w:rPr>
+                <w:rFonts w:ascii="Arial" w:hAnsi="Arial" w:cs="Arial"/>
+                <w:b/>
+                <w:bCs/>
+                <w:sz w:val="22"/>
+                <w:szCs w:val="22"/>
+                <w:lang w:val="pt-PT"/>
+              </w:rPr>
+              <w:t>de</w:t>
+            </w:r>
+            <w:r>
+              <w:rPr>
+                <w:rFonts w:ascii="Arial" w:hAnsi="Arial" w:cs="Arial"/>
+                <w:sz w:val="22"/>
+                <w:szCs w:val="22"/>
+                <w:lang w:val="pt-PT"/>
+              </w:rPr>
+              <w:t xml:space="preserve"> </w:t>
+            </w:r>
+            <w:r>
+              <w:rPr>
+                <w:rFonts w:ascii="Arial" w:hAnsi="Arial" w:cs="Arial"/>
+                <w:b/>
+                <w:bCs/>
+                <w:sz w:val="22"/>
+                <w:szCs w:val="22"/>
+                <w:lang w:val="pt-PT"/>
+              </w:rPr>
+              <w:t>Rede</w:t>
+            </w:r>
+            <w:r>
+              <w:rPr>
+                <w:rFonts w:ascii="Arial" w:hAnsi="Arial" w:cs="Arial"/>
+                <w:sz w:val="22"/>
+                <w:szCs w:val="22"/>
+                <w:lang w:val="pt-PT"/>
+              </w:rPr>
+              <w:t xml:space="preserve"> </w:t>
+            </w:r>
+            <w:r>
+              <w:rPr>
+                <w:rFonts w:ascii="Arial" w:hAnsi="Arial" w:cs="Arial"/>
+                <w:b/>
+                <w:bCs/>
+                <w:sz w:val="22"/>
+                <w:szCs w:val="22"/>
+                <w:lang w:val="pt-PT"/>
+              </w:rPr>
+              <w:t>2</w:t>
+            </w:r>
+          </w:p>
+        </w:tc>
+        <w:tc>
+          <w:tcPr>
+            <w:tcW w:w="1699" w:type="dxa"/>
+          </w:tcPr>
+          <w:p>
+            <w:pPr>
+              <w:spacing w:line="360" w:lineRule="auto"/>
+              <w:jc w:val="center"/>
+              <w:rPr>
+                <w:rFonts w:ascii="Arial" w:hAnsi="Arial" w:cs="Arial"/>
+                <w:lang w:val="pt-PT"/>
+              </w:rPr>
+            </w:pPr>
+            <w:r>
+              <w:rPr>
+                <w:rFonts w:ascii="Arial" w:hAnsi="Arial" w:cs="Arial"/>
+                <w:lang w:val="pt-PT"/>
+              </w:rPr>
+              <w:t>81.82</w:t>
+            </w:r>
+            <w:r>
+              <w:rPr>
+                <w:rFonts w:ascii="Arial" w:hAnsi="Arial" w:cs="Arial"/>
+                <w:lang w:val="pt-PT"/>
+              </w:rPr>
+              <w:t>% sucesso</w:t>
+            </w:r>
+          </w:p>
+        </w:tc>
+        <w:tc>
+          <w:tcPr>
+            <w:tcW w:w="1699" w:type="dxa"/>
+          </w:tcPr>
+          <w:p>
+            <w:pPr>
+              <w:spacing w:line="360" w:lineRule="auto"/>
+              <w:jc w:val="center"/>
+              <w:rPr>
+                <w:rFonts w:ascii="Arial" w:hAnsi="Arial" w:cs="Arial"/>
+                <w:lang w:val="pt-PT"/>
+              </w:rPr>
+            </w:pPr>
+            <w:r>
+              <w:rPr>
+                <w:rFonts w:ascii="Arial" w:hAnsi="Arial" w:cs="Arial"/>
+                <w:lang w:val="pt-PT"/>
+              </w:rPr>
+              <w:t>9</w:t>
+            </w:r>
+            <w:r>
+              <w:rPr>
+                <w:rFonts w:ascii="Arial" w:hAnsi="Arial" w:cs="Arial"/>
+                <w:lang w:val="pt-PT"/>
+              </w:rPr>
+              <w:t>6.97</w:t>
+            </w:r>
+            <w:r>
+              <w:rPr>
+                <w:rFonts w:ascii="Arial" w:hAnsi="Arial" w:cs="Arial"/>
+                <w:lang w:val="pt-PT"/>
+              </w:rPr>
+              <w:t>% sucesso</w:t>
+            </w:r>
+          </w:p>
+        </w:tc>
+        <w:tc>
+          <w:tcPr>
+            <w:tcW w:w="1699" w:type="dxa"/>
+          </w:tcPr>
+          <w:p>
+            <w:pPr>
+              <w:spacing w:line="360" w:lineRule="auto"/>
+              <w:jc w:val="center"/>
+              <w:rPr>
+                <w:rFonts w:ascii="Arial" w:hAnsi="Arial" w:cs="Arial"/>
+                <w:lang w:val="pt-PT"/>
+              </w:rPr>
+            </w:pPr>
+            <w:r>
+              <w:rPr>
+                <w:rFonts w:ascii="Arial" w:hAnsi="Arial" w:cs="Arial"/>
+                <w:lang w:val="pt-PT"/>
+              </w:rPr>
+              <w:t>100.0</w:t>
+            </w:r>
+            <w:r>
+              <w:rPr>
+                <w:rFonts w:ascii="Arial" w:hAnsi="Arial" w:cs="Arial"/>
+                <w:lang w:val="pt-PT"/>
+              </w:rPr>
+              <w:t>% sucesso</w:t>
+            </w:r>
+          </w:p>
+        </w:tc>
+        <w:tc>
+          <w:tcPr>
+            <w:tcW w:w="1699" w:type="dxa"/>
+          </w:tcPr>
+          <w:p>
+            <w:pPr>
+              <w:spacing w:line="360" w:lineRule="auto"/>
+              <w:jc w:val="center"/>
+              <w:rPr>
+                <w:rFonts w:ascii="Arial" w:hAnsi="Arial" w:cs="Arial"/>
+                <w:lang w:val="pt-PT"/>
+              </w:rPr>
+            </w:pPr>
+            <w:r>
+              <w:rPr>
+                <w:rFonts w:ascii="Arial" w:hAnsi="Arial" w:cs="Arial"/>
+                <w:b/>
+                <w:bCs/>
+                <w:sz w:val="22"/>
+                <w:szCs w:val="22"/>
+                <w:lang w:val="pt-PT"/>
+              </w:rPr>
+              <w:t>100</w:t>
+            </w:r>
+            <w:r>
+              <w:rPr>
+                <w:rFonts w:ascii="Arial" w:hAnsi="Arial" w:cs="Arial"/>
+                <w:sz w:val="22"/>
+                <w:szCs w:val="22"/>
+                <w:lang w:val="pt-PT"/>
+              </w:rPr>
+              <w:t xml:space="preserve"> </w:t>
+            </w:r>
+            <w:r>
+              <w:rPr>
+                <w:rFonts w:ascii="Arial" w:hAnsi="Arial" w:cs="Arial"/>
+                <w:b/>
+                <w:bCs/>
+                <w:sz w:val="22"/>
+                <w:szCs w:val="22"/>
+                <w:lang w:val="pt-PT"/>
+              </w:rPr>
+              <w:t>iterações</w:t>
+            </w:r>
+          </w:p>
+        </w:tc>
+      </w:tr>
+      <w:tr>
+        <w:tc>
+          <w:tcPr>
+            <w:tcW w:w="1698" w:type="dxa"/>
+            <w:vMerge/>
+          </w:tcPr>
+          <w:p>
+            <w:pPr>
+              <w:spacing w:line="360" w:lineRule="auto"/>
+              <w:jc w:val="center"/>
+              <w:rPr>
+                <w:rFonts w:ascii="Arial" w:hAnsi="Arial" w:cs="Arial"/>
+                <w:lang w:val="pt-PT"/>
+              </w:rPr>
+            </w:pPr>
+          </w:p>
+        </w:tc>
+        <w:tc>
+          <w:tcPr>
+            <w:tcW w:w="1699" w:type="dxa"/>
+          </w:tcPr>
+          <w:p>
+            <w:pPr>
+              <w:spacing w:line="360" w:lineRule="auto"/>
+              <w:jc w:val="center"/>
+              <w:rPr>
+                <w:rFonts w:ascii="Arial" w:hAnsi="Arial" w:cs="Arial"/>
+                <w:lang w:val="pt-PT"/>
+              </w:rPr>
+            </w:pPr>
+            <w:r>
+              <w:rPr>
+                <w:rFonts w:ascii="Arial" w:hAnsi="Arial" w:cs="Arial"/>
+                <w:lang w:val="pt-PT"/>
+              </w:rPr>
+              <w:t>100</w:t>
+            </w:r>
+            <w:r>
+              <w:rPr>
+                <w:rFonts w:ascii="Arial" w:hAnsi="Arial" w:cs="Arial"/>
+                <w:lang w:val="pt-PT"/>
+              </w:rPr>
+              <w:t>.</w:t>
+            </w:r>
+            <w:r>
+              <w:rPr>
+                <w:rFonts w:ascii="Arial" w:hAnsi="Arial" w:cs="Arial"/>
+                <w:lang w:val="pt-PT"/>
+              </w:rPr>
+              <w:t>0</w:t>
+            </w:r>
+            <w:r>
+              <w:rPr>
+                <w:rFonts w:ascii="Arial" w:hAnsi="Arial" w:cs="Arial"/>
+                <w:lang w:val="pt-PT"/>
+              </w:rPr>
+              <w:t>% sucesso</w:t>
+            </w:r>
+          </w:p>
+        </w:tc>
+        <w:tc>
+          <w:tcPr>
+            <w:tcW w:w="1699" w:type="dxa"/>
+          </w:tcPr>
+          <w:p>
+            <w:pPr>
+              <w:spacing w:line="360" w:lineRule="auto"/>
+              <w:jc w:val="center"/>
+              <w:rPr>
+                <w:rFonts w:ascii="Arial" w:hAnsi="Arial" w:cs="Arial"/>
+                <w:lang w:val="pt-PT"/>
+              </w:rPr>
+            </w:pPr>
+            <w:r>
+              <w:rPr>
+                <w:rFonts w:ascii="Arial" w:hAnsi="Arial" w:cs="Arial"/>
+                <w:lang w:val="pt-PT"/>
+              </w:rPr>
+              <w:t>100</w:t>
+            </w:r>
+            <w:r>
+              <w:rPr>
+                <w:rFonts w:ascii="Arial" w:hAnsi="Arial" w:cs="Arial"/>
+                <w:lang w:val="pt-PT"/>
+              </w:rPr>
+              <w:t>.</w:t>
+            </w:r>
+            <w:r>
+              <w:rPr>
+                <w:rFonts w:ascii="Arial" w:hAnsi="Arial" w:cs="Arial"/>
+                <w:lang w:val="pt-PT"/>
+              </w:rPr>
+              <w:t>0</w:t>
+            </w:r>
+            <w:r>
+              <w:rPr>
+                <w:rFonts w:ascii="Arial" w:hAnsi="Arial" w:cs="Arial"/>
+                <w:lang w:val="pt-PT"/>
+              </w:rPr>
+              <w:t>% sucesso</w:t>
+            </w:r>
+          </w:p>
+        </w:tc>
+        <w:tc>
+          <w:tcPr>
+            <w:tcW w:w="1699" w:type="dxa"/>
+          </w:tcPr>
+          <w:p>
+            <w:pPr>
+              <w:spacing w:line="360" w:lineRule="auto"/>
+              <w:jc w:val="center"/>
+              <w:rPr>
+                <w:rFonts w:ascii="Arial" w:hAnsi="Arial" w:cs="Arial"/>
+                <w:lang w:val="pt-PT"/>
+              </w:rPr>
+            </w:pPr>
+            <w:r>
+              <w:rPr>
+                <w:rFonts w:ascii="Arial" w:hAnsi="Arial" w:cs="Arial"/>
+                <w:lang w:val="pt-PT"/>
+              </w:rPr>
+              <w:t>100.0</w:t>
+            </w:r>
+            <w:r>
+              <w:rPr>
+                <w:rFonts w:ascii="Arial" w:hAnsi="Arial" w:cs="Arial"/>
+                <w:lang w:val="pt-PT"/>
+              </w:rPr>
+              <w:t>% sucesso</w:t>
+            </w:r>
+          </w:p>
+        </w:tc>
+        <w:tc>
+          <w:tcPr>
+            <w:tcW w:w="1699" w:type="dxa"/>
+          </w:tcPr>
+          <w:p>
+            <w:pPr>
+              <w:spacing w:line="360" w:lineRule="auto"/>
+              <w:jc w:val="center"/>
+              <w:rPr>
+                <w:rFonts w:ascii="Arial" w:hAnsi="Arial" w:cs="Arial"/>
+                <w:lang w:val="pt-PT"/>
+              </w:rPr>
+            </w:pPr>
+            <w:r>
+              <w:rPr>
+                <w:rFonts w:ascii="Arial" w:hAnsi="Arial" w:cs="Arial"/>
+                <w:b/>
+                <w:bCs/>
+                <w:sz w:val="22"/>
+                <w:szCs w:val="22"/>
+                <w:lang w:val="pt-PT"/>
+              </w:rPr>
+              <w:t>200</w:t>
+            </w:r>
+            <w:r>
+              <w:rPr>
+                <w:rFonts w:ascii="Arial" w:hAnsi="Arial" w:cs="Arial"/>
+                <w:sz w:val="22"/>
+                <w:szCs w:val="22"/>
+                <w:lang w:val="pt-PT"/>
+              </w:rPr>
+              <w:t xml:space="preserve"> </w:t>
+            </w:r>
+            <w:r>
+              <w:rPr>
+                <w:rFonts w:ascii="Arial" w:hAnsi="Arial" w:cs="Arial"/>
+                <w:b/>
+                <w:bCs/>
+                <w:sz w:val="22"/>
+                <w:szCs w:val="22"/>
+                <w:lang w:val="pt-PT"/>
+              </w:rPr>
+              <w:t>iterações</w:t>
+            </w:r>
+          </w:p>
+        </w:tc>
+      </w:tr>
+      <w:tr>
+        <w:tc>
+          <w:tcPr>
+            <w:tcW w:w="1698" w:type="dxa"/>
+            <w:vMerge/>
+          </w:tcPr>
+          <w:p>
+            <w:pPr>
+              <w:spacing w:line="360" w:lineRule="auto"/>
+              <w:jc w:val="center"/>
+              <w:rPr>
+                <w:rFonts w:ascii="Arial" w:hAnsi="Arial" w:cs="Arial"/>
+                <w:lang w:val="pt-PT"/>
+              </w:rPr>
+            </w:pPr>
+          </w:p>
+        </w:tc>
+        <w:tc>
+          <w:tcPr>
+            <w:tcW w:w="1699" w:type="dxa"/>
+          </w:tcPr>
+          <w:p>
+            <w:pPr>
+              <w:spacing w:line="360" w:lineRule="auto"/>
+              <w:jc w:val="center"/>
+              <w:rPr>
+                <w:rFonts w:ascii="Arial" w:hAnsi="Arial" w:cs="Arial"/>
+                <w:lang w:val="pt-PT"/>
+              </w:rPr>
+            </w:pPr>
+            <w:r>
+              <w:rPr>
+                <w:rFonts w:ascii="Arial" w:hAnsi="Arial" w:cs="Arial"/>
+                <w:lang w:val="pt-PT"/>
+              </w:rPr>
+              <w:t>100.0</w:t>
+            </w:r>
+            <w:r>
+              <w:rPr>
+                <w:rFonts w:ascii="Arial" w:hAnsi="Arial" w:cs="Arial"/>
+                <w:lang w:val="pt-PT"/>
+              </w:rPr>
+              <w:t>% sucesso</w:t>
+            </w:r>
+          </w:p>
+        </w:tc>
+        <w:tc>
+          <w:tcPr>
+            <w:tcW w:w="1699" w:type="dxa"/>
+          </w:tcPr>
+          <w:p>
+            <w:pPr>
+              <w:spacing w:line="360" w:lineRule="auto"/>
+              <w:jc w:val="center"/>
+              <w:rPr>
+                <w:rFonts w:ascii="Arial" w:hAnsi="Arial" w:cs="Arial"/>
+                <w:lang w:val="pt-PT"/>
+              </w:rPr>
+            </w:pPr>
+            <w:r>
+              <w:rPr>
+                <w:rFonts w:ascii="Arial" w:hAnsi="Arial" w:cs="Arial"/>
+                <w:lang w:val="pt-PT"/>
+              </w:rPr>
+              <w:t>100.0</w:t>
+            </w:r>
+            <w:r>
+              <w:rPr>
+                <w:rFonts w:ascii="Arial" w:hAnsi="Arial" w:cs="Arial"/>
+                <w:lang w:val="pt-PT"/>
+              </w:rPr>
+              <w:t>% sucesso</w:t>
+            </w:r>
+          </w:p>
+        </w:tc>
+        <w:tc>
+          <w:tcPr>
+            <w:tcW w:w="1699" w:type="dxa"/>
+          </w:tcPr>
+          <w:p>
+            <w:pPr>
+              <w:spacing w:line="360" w:lineRule="auto"/>
+              <w:jc w:val="center"/>
+              <w:rPr>
+                <w:rFonts w:ascii="Arial" w:hAnsi="Arial" w:cs="Arial"/>
+                <w:lang w:val="pt-PT"/>
+              </w:rPr>
+            </w:pPr>
+            <w:r>
+              <w:rPr>
+                <w:rFonts w:ascii="Arial" w:hAnsi="Arial" w:cs="Arial"/>
+                <w:lang w:val="pt-PT"/>
+              </w:rPr>
+              <w:t>100.0</w:t>
+            </w:r>
+            <w:r>
+              <w:rPr>
+                <w:rFonts w:ascii="Arial" w:hAnsi="Arial" w:cs="Arial"/>
+                <w:lang w:val="pt-PT"/>
+              </w:rPr>
+              <w:t>% sucesso</w:t>
+            </w:r>
+          </w:p>
+        </w:tc>
+        <w:tc>
+          <w:tcPr>
+            <w:tcW w:w="1699" w:type="dxa"/>
+          </w:tcPr>
+          <w:p>
+            <w:pPr>
+              <w:spacing w:line="360" w:lineRule="auto"/>
+              <w:jc w:val="center"/>
+              <w:rPr>
+                <w:rFonts w:ascii="Arial" w:hAnsi="Arial" w:cs="Arial"/>
+                <w:lang w:val="pt-PT"/>
+              </w:rPr>
+            </w:pPr>
+            <w:r>
+              <w:rPr>
+                <w:rFonts w:ascii="Arial" w:hAnsi="Arial" w:cs="Arial"/>
+                <w:b/>
+                <w:bCs/>
+                <w:sz w:val="22"/>
+                <w:szCs w:val="22"/>
+                <w:lang w:val="pt-PT"/>
+              </w:rPr>
+              <w:t>300</w:t>
+            </w:r>
+            <w:r>
+              <w:rPr>
+                <w:rFonts w:ascii="Arial" w:hAnsi="Arial" w:cs="Arial"/>
+                <w:sz w:val="22"/>
+                <w:szCs w:val="22"/>
+                <w:lang w:val="pt-PT"/>
+              </w:rPr>
+              <w:t xml:space="preserve"> </w:t>
+            </w:r>
+            <w:r>
+              <w:rPr>
+                <w:rFonts w:ascii="Arial" w:hAnsi="Arial" w:cs="Arial"/>
+                <w:b/>
+                <w:bCs/>
+                <w:sz w:val="22"/>
+                <w:szCs w:val="22"/>
+                <w:lang w:val="pt-PT"/>
+              </w:rPr>
+              <w:t>iterações</w:t>
+            </w:r>
+          </w:p>
+        </w:tc>
+      </w:tr>
+    </w:tbl>
+    <w:p>
+      <w:pPr>
+        <w:spacing w:line="360" w:lineRule="auto"/>
+        <w:jc w:val="both"/>
+        <w:rPr>
+          <w:rFonts w:ascii="Arial" w:hAnsi="Arial" w:cs="Arial"/>
+          <w:lang w:val="pt-PT"/>
+        </w:rPr>
+      </w:pPr>
+    </w:p>
+    <w:p>
+      <w:pPr>
+        <w:spacing w:line="360" w:lineRule="auto"/>
+        <w:jc w:val="both"/>
+        <w:rPr>
+          <w:rFonts w:ascii="Arial" w:hAnsi="Arial" w:cs="Arial"/>
+          <w:lang w:val="pt-PT"/>
+        </w:rPr>
+      </w:pPr>
+      <w:r>
+        <w:rPr>
+          <w:rFonts w:ascii="Arial" w:hAnsi="Arial" w:cs="Arial"/>
+          <w:lang w:val="pt-PT"/>
+        </w:rPr>
+        <w:lastRenderedPageBreak/>
+        <w:t xml:space="preserve">Observando estes valores, pode-se concluir que a taxa de acerto da rede </w:t>
+      </w:r>
+      <w:r>
+        <w:rPr>
+          <w:rFonts w:ascii="Arial" w:hAnsi="Arial" w:cs="Arial"/>
+          <w:lang w:val="pt-PT"/>
+        </w:rPr>
+        <w:t xml:space="preserve">não </w:t>
+      </w:r>
+      <w:r>
+        <w:rPr>
+          <w:rFonts w:ascii="Arial" w:hAnsi="Arial" w:cs="Arial"/>
+          <w:lang w:val="pt-PT"/>
+        </w:rPr>
+        <w:t xml:space="preserve">é </w:t>
+      </w:r>
+      <w:r>
+        <w:rPr>
+          <w:rFonts w:ascii="Arial" w:hAnsi="Arial" w:cs="Arial"/>
+          <w:lang w:val="pt-PT"/>
+        </w:rPr>
+        <w:t>tão perfeita quando à primeira rede</w:t>
+      </w:r>
+      <w:r>
+        <w:rPr>
+          <w:rFonts w:ascii="Arial" w:hAnsi="Arial" w:cs="Arial"/>
+          <w:lang w:val="pt-PT"/>
+        </w:rPr>
+        <w:t xml:space="preserve">. No entanto, sobressaem-se as percentagens de sucesso para quando o </w:t>
+      </w:r>
+      <w:proofErr w:type="spellStart"/>
+      <w:r>
+        <w:rPr>
+          <w:rFonts w:ascii="Arial" w:hAnsi="Arial" w:cs="Arial"/>
+          <w:i/>
+          <w:iCs/>
+          <w:lang w:val="pt-PT"/>
+        </w:rPr>
+        <w:t>alpha</w:t>
+      </w:r>
+      <w:proofErr w:type="spellEnd"/>
+      <w:r>
+        <w:rPr>
+          <w:rFonts w:ascii="Arial" w:hAnsi="Arial" w:cs="Arial"/>
+          <w:lang w:val="pt-PT"/>
+        </w:rPr>
+        <w:t xml:space="preserve"> tem o valor de </w:t>
+      </w:r>
+      <w:r>
+        <w:rPr>
+          <w:rFonts w:ascii="Arial" w:hAnsi="Arial" w:cs="Arial"/>
+          <w:b/>
+          <w:bCs/>
+          <w:lang w:val="pt-PT"/>
+        </w:rPr>
+        <w:t>0.</w:t>
+      </w:r>
+      <w:r>
+        <w:rPr>
+          <w:rFonts w:ascii="Arial" w:hAnsi="Arial" w:cs="Arial"/>
+          <w:b/>
+          <w:bCs/>
+          <w:lang w:val="pt-PT"/>
+        </w:rPr>
+        <w:t>5</w:t>
+      </w:r>
+      <w:r>
+        <w:rPr>
+          <w:rFonts w:ascii="Arial" w:hAnsi="Arial" w:cs="Arial"/>
+          <w:lang w:val="pt-PT"/>
+        </w:rPr>
+        <w:t xml:space="preserve"> (Alpha</w:t>
+      </w:r>
+      <w:r>
+        <w:rPr>
+          <w:rFonts w:ascii="Arial" w:hAnsi="Arial" w:cs="Arial"/>
+          <w:lang w:val="pt-PT"/>
+        </w:rPr>
+        <w:t>3</w:t>
+      </w:r>
+      <w:r>
+        <w:rPr>
+          <w:rFonts w:ascii="Arial" w:hAnsi="Arial" w:cs="Arial"/>
+          <w:lang w:val="pt-PT"/>
+        </w:rPr>
+        <w:t xml:space="preserve">). </w:t>
+      </w:r>
+    </w:p>
+    <w:p>
+      <w:pPr>
+        <w:spacing w:line="360" w:lineRule="auto"/>
+        <w:jc w:val="both"/>
+        <w:rPr>
+          <w:rFonts w:ascii="Arial" w:hAnsi="Arial" w:cs="Arial"/>
+          <w:lang w:val="pt-PT"/>
+        </w:rPr>
+      </w:pPr>
+    </w:p>
+    <w:p>
+      <w:pPr>
+        <w:spacing w:line="360" w:lineRule="auto"/>
+        <w:jc w:val="both"/>
+        <w:rPr>
+          <w:rFonts w:ascii="Arial" w:hAnsi="Arial" w:cs="Arial"/>
+          <w:lang w:val="pt-PT"/>
+        </w:rPr>
+      </w:pPr>
+    </w:p>
+    <w:p>
+      <w:pPr>
+        <w:spacing w:line="360" w:lineRule="auto"/>
+        <w:jc w:val="both"/>
+        <w:rPr>
+          <w:rFonts w:ascii="Arial" w:hAnsi="Arial" w:cs="Arial"/>
+          <w:lang w:val="pt-PT"/>
+        </w:rPr>
+      </w:pPr>
+      <w:r>
+        <w:rPr>
+          <w:rFonts w:ascii="Arial" w:hAnsi="Arial" w:cs="Arial"/>
+          <w:lang w:val="pt-PT"/>
+        </w:rPr>
+        <w:t xml:space="preserve">Para a terceira rede neuronal, foi </w:t>
+      </w:r>
+      <w:r>
+        <w:rPr>
+          <w:rFonts w:ascii="Arial" w:hAnsi="Arial" w:cs="Arial"/>
+          <w:lang w:val="pt-PT"/>
+        </w:rPr>
+        <w:t xml:space="preserve">testado </w:t>
+      </w:r>
+      <w:r>
+        <w:rPr>
+          <w:rFonts w:ascii="Arial" w:hAnsi="Arial" w:cs="Arial"/>
+          <w:lang w:val="pt-PT"/>
+        </w:rPr>
+        <w:t>o</w:t>
+      </w:r>
+      <w:r>
+        <w:rPr>
+          <w:rFonts w:ascii="Arial" w:hAnsi="Arial" w:cs="Arial"/>
+          <w:lang w:val="pt-PT"/>
+        </w:rPr>
+        <w:t xml:space="preserve"> valor </w:t>
+      </w:r>
+      <w:r>
+        <w:rPr>
+          <w:rFonts w:ascii="Arial" w:hAnsi="Arial" w:cs="Arial"/>
+          <w:b/>
+          <w:bCs/>
+          <w:lang w:val="pt-PT"/>
+        </w:rPr>
+        <w:t>18</w:t>
+      </w:r>
+      <w:r>
+        <w:rPr>
+          <w:rFonts w:ascii="Arial" w:hAnsi="Arial" w:cs="Arial"/>
+          <w:lang w:val="pt-PT"/>
+        </w:rPr>
+        <w:t xml:space="preserve"> para o número de unidades da camada escondida. </w:t>
+      </w:r>
+    </w:p>
+    <w:p>
+      <w:pPr>
+        <w:spacing w:line="360" w:lineRule="auto"/>
+        <w:jc w:val="both"/>
+        <w:rPr>
+          <w:rFonts w:ascii="Arial" w:hAnsi="Arial" w:cs="Arial"/>
+          <w:lang w:val="pt-PT"/>
+        </w:rPr>
+      </w:pPr>
+    </w:p>
+    <w:tbl>
+      <w:tblPr>
+        <w:tblStyle w:val="TabelacomGrelha"/>
+        <w:tblW w:w="0" w:type="auto"/>
+        <w:tblLook w:val="04A0" w:firstRow="1" w:lastRow="0" w:firstColumn="1" w:lastColumn="0" w:noHBand="0" w:noVBand="1"/>
+      </w:tblPr>
+      <w:tblGrid>
+        <w:gridCol w:w="1698"/>
+        <w:gridCol w:w="1699"/>
+        <w:gridCol w:w="1699"/>
+        <w:gridCol w:w="1699"/>
+        <w:gridCol w:w="1699"/>
+      </w:tblGrid>
+      <w:tr>
+        <w:tc>
+          <w:tcPr>
+            <w:tcW w:w="1698" w:type="dxa"/>
+          </w:tcPr>
+          <w:p>
+            <w:pPr>
+              <w:spacing w:line="360" w:lineRule="auto"/>
+              <w:jc w:val="center"/>
+              <w:rPr>
+                <w:rFonts w:ascii="Arial" w:hAnsi="Arial" w:cs="Arial"/>
+                <w:lang w:val="pt-PT"/>
+              </w:rPr>
+            </w:pPr>
+          </w:p>
+        </w:tc>
+        <w:tc>
+          <w:tcPr>
+            <w:tcW w:w="1699" w:type="dxa"/>
+          </w:tcPr>
+          <w:p>
+            <w:pPr>
+              <w:spacing w:line="360" w:lineRule="auto"/>
+              <w:jc w:val="center"/>
+              <w:rPr>
+                <w:rFonts w:ascii="Arial" w:hAnsi="Arial" w:cs="Arial"/>
+                <w:b/>
+                <w:bCs/>
+                <w:lang w:val="pt-PT"/>
+              </w:rPr>
+            </w:pPr>
+            <w:r>
+              <w:rPr>
+                <w:rFonts w:ascii="Arial" w:hAnsi="Arial" w:cs="Arial"/>
+                <w:b/>
+                <w:bCs/>
+                <w:sz w:val="22"/>
+                <w:szCs w:val="22"/>
+                <w:lang w:val="pt-PT"/>
+              </w:rPr>
+              <w:t>Alpha1</w:t>
+            </w:r>
+          </w:p>
+        </w:tc>
+        <w:tc>
+          <w:tcPr>
+            <w:tcW w:w="1699" w:type="dxa"/>
+          </w:tcPr>
+          <w:p>
+            <w:pPr>
+              <w:spacing w:line="360" w:lineRule="auto"/>
+              <w:jc w:val="center"/>
+              <w:rPr>
+                <w:rFonts w:ascii="Arial" w:hAnsi="Arial" w:cs="Arial"/>
+                <w:b/>
+                <w:bCs/>
+                <w:lang w:val="pt-PT"/>
+              </w:rPr>
+            </w:pPr>
+            <w:r>
+              <w:rPr>
+                <w:rFonts w:ascii="Arial" w:hAnsi="Arial" w:cs="Arial"/>
+                <w:b/>
+                <w:bCs/>
+                <w:sz w:val="22"/>
+                <w:szCs w:val="22"/>
+                <w:lang w:val="pt-PT"/>
+              </w:rPr>
+              <w:t>Alpha2</w:t>
+            </w:r>
+          </w:p>
+        </w:tc>
+        <w:tc>
+          <w:tcPr>
+            <w:tcW w:w="1699" w:type="dxa"/>
+          </w:tcPr>
+          <w:p>
+            <w:pPr>
+              <w:spacing w:line="360" w:lineRule="auto"/>
+              <w:jc w:val="center"/>
+              <w:rPr>
+                <w:rFonts w:ascii="Arial" w:hAnsi="Arial" w:cs="Arial"/>
+                <w:b/>
+                <w:bCs/>
+                <w:lang w:val="pt-PT"/>
+              </w:rPr>
+            </w:pPr>
+            <w:r>
+              <w:rPr>
+                <w:rFonts w:ascii="Arial" w:hAnsi="Arial" w:cs="Arial"/>
+                <w:b/>
+                <w:bCs/>
+                <w:sz w:val="22"/>
+                <w:szCs w:val="22"/>
+                <w:lang w:val="pt-PT"/>
+              </w:rPr>
+              <w:t>Alpha3</w:t>
+            </w:r>
+          </w:p>
+        </w:tc>
+        <w:tc>
+          <w:tcPr>
+            <w:tcW w:w="1699" w:type="dxa"/>
+          </w:tcPr>
+          <w:p>
+            <w:pPr>
+              <w:spacing w:line="360" w:lineRule="auto"/>
+              <w:jc w:val="center"/>
+              <w:rPr>
+                <w:rFonts w:ascii="Arial" w:hAnsi="Arial" w:cs="Arial"/>
+                <w:lang w:val="pt-PT"/>
+              </w:rPr>
+            </w:pPr>
+          </w:p>
+        </w:tc>
+      </w:tr>
+      <w:tr>
+        <w:tc>
+          <w:tcPr>
+            <w:tcW w:w="1698" w:type="dxa"/>
+            <w:vMerge w:val="restart"/>
+          </w:tcPr>
+          <w:p>
+            <w:pPr>
+              <w:spacing w:line="360" w:lineRule="auto"/>
+              <w:jc w:val="center"/>
+              <w:rPr>
+                <w:rFonts w:ascii="Arial" w:hAnsi="Arial" w:cs="Arial"/>
+                <w:b/>
+                <w:bCs/>
+                <w:lang w:val="pt-PT"/>
+              </w:rPr>
+            </w:pPr>
+            <w:r>
+              <w:rPr>
+                <w:rFonts w:ascii="Arial" w:hAnsi="Arial" w:cs="Arial"/>
+                <w:b/>
+                <w:bCs/>
+                <w:sz w:val="22"/>
+                <w:szCs w:val="22"/>
+                <w:lang w:val="pt-PT"/>
+              </w:rPr>
+              <w:t>Configuração</w:t>
+            </w:r>
+            <w:r>
+              <w:rPr>
+                <w:rFonts w:ascii="Arial" w:hAnsi="Arial" w:cs="Arial"/>
+                <w:sz w:val="22"/>
+                <w:szCs w:val="22"/>
+                <w:lang w:val="pt-PT"/>
+              </w:rPr>
+              <w:t xml:space="preserve"> </w:t>
+            </w:r>
+            <w:r>
+              <w:rPr>
+                <w:rFonts w:ascii="Arial" w:hAnsi="Arial" w:cs="Arial"/>
+                <w:b/>
+                <w:bCs/>
+                <w:sz w:val="22"/>
+                <w:szCs w:val="22"/>
+                <w:lang w:val="pt-PT"/>
+              </w:rPr>
+              <w:t>de</w:t>
+            </w:r>
+            <w:r>
+              <w:rPr>
+                <w:rFonts w:ascii="Arial" w:hAnsi="Arial" w:cs="Arial"/>
+                <w:sz w:val="22"/>
+                <w:szCs w:val="22"/>
+                <w:lang w:val="pt-PT"/>
+              </w:rPr>
+              <w:t xml:space="preserve"> </w:t>
+            </w:r>
+            <w:r>
+              <w:rPr>
+                <w:rFonts w:ascii="Arial" w:hAnsi="Arial" w:cs="Arial"/>
+                <w:b/>
+                <w:bCs/>
+                <w:sz w:val="22"/>
+                <w:szCs w:val="22"/>
+                <w:lang w:val="pt-PT"/>
+              </w:rPr>
+              <w:t>Rede</w:t>
+            </w:r>
+            <w:r>
+              <w:rPr>
+                <w:rFonts w:ascii="Arial" w:hAnsi="Arial" w:cs="Arial"/>
+                <w:sz w:val="22"/>
+                <w:szCs w:val="22"/>
+                <w:lang w:val="pt-PT"/>
+              </w:rPr>
+              <w:t xml:space="preserve"> </w:t>
+            </w:r>
+            <w:r>
+              <w:rPr>
+                <w:rFonts w:ascii="Arial" w:hAnsi="Arial" w:cs="Arial"/>
+                <w:b/>
+                <w:bCs/>
+                <w:sz w:val="22"/>
+                <w:szCs w:val="22"/>
+                <w:lang w:val="pt-PT"/>
+              </w:rPr>
+              <w:t>3</w:t>
+            </w:r>
+          </w:p>
+        </w:tc>
+        <w:tc>
+          <w:tcPr>
+            <w:tcW w:w="1699" w:type="dxa"/>
+          </w:tcPr>
+          <w:p>
+            <w:pPr>
+              <w:spacing w:line="360" w:lineRule="auto"/>
+              <w:jc w:val="center"/>
+              <w:rPr>
+                <w:rFonts w:ascii="Arial" w:hAnsi="Arial" w:cs="Arial"/>
+                <w:lang w:val="pt-PT"/>
+              </w:rPr>
+            </w:pPr>
+            <w:r>
+              <w:rPr>
+                <w:rFonts w:ascii="Arial" w:hAnsi="Arial" w:cs="Arial"/>
+                <w:lang w:val="pt-PT"/>
+              </w:rPr>
+              <w:t>100.0</w:t>
+            </w:r>
+            <w:r>
+              <w:rPr>
+                <w:rFonts w:ascii="Arial" w:hAnsi="Arial" w:cs="Arial"/>
+                <w:lang w:val="pt-PT"/>
+              </w:rPr>
+              <w:t>% sucesso</w:t>
+            </w:r>
+          </w:p>
+        </w:tc>
+        <w:tc>
+          <w:tcPr>
+            <w:tcW w:w="1699" w:type="dxa"/>
+          </w:tcPr>
+          <w:p>
+            <w:pPr>
+              <w:spacing w:line="360" w:lineRule="auto"/>
+              <w:jc w:val="center"/>
+              <w:rPr>
+                <w:rFonts w:ascii="Arial" w:hAnsi="Arial" w:cs="Arial"/>
+                <w:lang w:val="pt-PT"/>
+              </w:rPr>
+            </w:pPr>
+            <w:r>
+              <w:rPr>
+                <w:rFonts w:ascii="Arial" w:hAnsi="Arial" w:cs="Arial"/>
+                <w:lang w:val="pt-PT"/>
+              </w:rPr>
+              <w:t>96.97</w:t>
+            </w:r>
+            <w:r>
+              <w:rPr>
+                <w:rFonts w:ascii="Arial" w:hAnsi="Arial" w:cs="Arial"/>
+                <w:lang w:val="pt-PT"/>
+              </w:rPr>
+              <w:t>% sucesso</w:t>
+            </w:r>
+          </w:p>
+        </w:tc>
+        <w:tc>
+          <w:tcPr>
+            <w:tcW w:w="1699" w:type="dxa"/>
+          </w:tcPr>
+          <w:p>
+            <w:pPr>
+              <w:spacing w:line="360" w:lineRule="auto"/>
+              <w:jc w:val="center"/>
+              <w:rPr>
+                <w:rFonts w:ascii="Arial" w:hAnsi="Arial" w:cs="Arial"/>
+                <w:lang w:val="pt-PT"/>
+              </w:rPr>
+            </w:pPr>
+            <w:r>
+              <w:rPr>
+                <w:rFonts w:ascii="Arial" w:hAnsi="Arial" w:cs="Arial"/>
+                <w:lang w:val="pt-PT"/>
+              </w:rPr>
+              <w:t>93.94</w:t>
+            </w:r>
+            <w:r>
+              <w:rPr>
+                <w:rFonts w:ascii="Arial" w:hAnsi="Arial" w:cs="Arial"/>
+                <w:lang w:val="pt-PT"/>
+              </w:rPr>
+              <w:t>% sucesso</w:t>
+            </w:r>
+          </w:p>
+        </w:tc>
+        <w:tc>
+          <w:tcPr>
+            <w:tcW w:w="1699" w:type="dxa"/>
+          </w:tcPr>
+          <w:p>
+            <w:pPr>
+              <w:spacing w:line="360" w:lineRule="auto"/>
+              <w:jc w:val="center"/>
+              <w:rPr>
+                <w:rFonts w:ascii="Arial" w:hAnsi="Arial" w:cs="Arial"/>
+                <w:lang w:val="pt-PT"/>
+              </w:rPr>
+            </w:pPr>
+            <w:r>
+              <w:rPr>
+                <w:rFonts w:ascii="Arial" w:hAnsi="Arial" w:cs="Arial"/>
+                <w:b/>
+                <w:bCs/>
+                <w:sz w:val="22"/>
+                <w:szCs w:val="22"/>
+                <w:lang w:val="pt-PT"/>
+              </w:rPr>
+              <w:t>100</w:t>
+            </w:r>
+            <w:r>
+              <w:rPr>
+                <w:rFonts w:ascii="Arial" w:hAnsi="Arial" w:cs="Arial"/>
+                <w:sz w:val="22"/>
+                <w:szCs w:val="22"/>
+                <w:lang w:val="pt-PT"/>
+              </w:rPr>
+              <w:t xml:space="preserve"> </w:t>
+            </w:r>
+            <w:r>
+              <w:rPr>
+                <w:rFonts w:ascii="Arial" w:hAnsi="Arial" w:cs="Arial"/>
+                <w:b/>
+                <w:bCs/>
+                <w:sz w:val="22"/>
+                <w:szCs w:val="22"/>
+                <w:lang w:val="pt-PT"/>
+              </w:rPr>
+              <w:t>iterações</w:t>
+            </w:r>
+          </w:p>
+        </w:tc>
+      </w:tr>
+      <w:tr>
+        <w:tc>
+          <w:tcPr>
+            <w:tcW w:w="1698" w:type="dxa"/>
+            <w:vMerge/>
+          </w:tcPr>
+          <w:p>
+            <w:pPr>
+              <w:spacing w:line="360" w:lineRule="auto"/>
+              <w:jc w:val="center"/>
+              <w:rPr>
+                <w:rFonts w:ascii="Arial" w:hAnsi="Arial" w:cs="Arial"/>
+                <w:lang w:val="pt-PT"/>
+              </w:rPr>
+            </w:pPr>
+          </w:p>
+        </w:tc>
+        <w:tc>
+          <w:tcPr>
+            <w:tcW w:w="1699" w:type="dxa"/>
+          </w:tcPr>
+          <w:p>
+            <w:pPr>
+              <w:spacing w:line="360" w:lineRule="auto"/>
+              <w:jc w:val="center"/>
+              <w:rPr>
+                <w:rFonts w:ascii="Arial" w:hAnsi="Arial" w:cs="Arial"/>
+                <w:lang w:val="pt-PT"/>
+              </w:rPr>
+            </w:pPr>
+            <w:r>
+              <w:rPr>
+                <w:rFonts w:ascii="Arial" w:hAnsi="Arial" w:cs="Arial"/>
+                <w:lang w:val="pt-PT"/>
+              </w:rPr>
+              <w:t>93.94</w:t>
+            </w:r>
+            <w:r>
+              <w:rPr>
+                <w:rFonts w:ascii="Arial" w:hAnsi="Arial" w:cs="Arial"/>
+                <w:lang w:val="pt-PT"/>
+              </w:rPr>
+              <w:t>% sucesso</w:t>
+            </w:r>
+          </w:p>
+        </w:tc>
+        <w:tc>
+          <w:tcPr>
+            <w:tcW w:w="1699" w:type="dxa"/>
+          </w:tcPr>
+          <w:p>
+            <w:pPr>
+              <w:spacing w:line="360" w:lineRule="auto"/>
+              <w:jc w:val="center"/>
+              <w:rPr>
+                <w:rFonts w:ascii="Arial" w:hAnsi="Arial" w:cs="Arial"/>
+                <w:lang w:val="pt-PT"/>
+              </w:rPr>
+            </w:pPr>
+            <w:r>
+              <w:rPr>
+                <w:rFonts w:ascii="Arial" w:hAnsi="Arial" w:cs="Arial"/>
+                <w:lang w:val="pt-PT"/>
+              </w:rPr>
+              <w:t>9</w:t>
+            </w:r>
+            <w:r>
+              <w:rPr>
+                <w:rFonts w:ascii="Arial" w:hAnsi="Arial" w:cs="Arial"/>
+                <w:lang w:val="pt-PT"/>
+              </w:rPr>
+              <w:t>0</w:t>
+            </w:r>
+            <w:r>
+              <w:rPr>
+                <w:rFonts w:ascii="Arial" w:hAnsi="Arial" w:cs="Arial"/>
+                <w:lang w:val="pt-PT"/>
+              </w:rPr>
+              <w:t>.9</w:t>
+            </w:r>
+            <w:r>
+              <w:rPr>
+                <w:rFonts w:ascii="Arial" w:hAnsi="Arial" w:cs="Arial"/>
+                <w:lang w:val="pt-PT"/>
+              </w:rPr>
+              <w:t>1</w:t>
+            </w:r>
+            <w:r>
+              <w:rPr>
+                <w:rFonts w:ascii="Arial" w:hAnsi="Arial" w:cs="Arial"/>
+                <w:lang w:val="pt-PT"/>
+              </w:rPr>
+              <w:t>% sucesso</w:t>
+            </w:r>
+          </w:p>
+        </w:tc>
+        <w:tc>
+          <w:tcPr>
+            <w:tcW w:w="1699" w:type="dxa"/>
+          </w:tcPr>
+          <w:p>
+            <w:pPr>
+              <w:spacing w:line="360" w:lineRule="auto"/>
+              <w:jc w:val="center"/>
+              <w:rPr>
+                <w:rFonts w:ascii="Arial" w:hAnsi="Arial" w:cs="Arial"/>
+                <w:lang w:val="pt-PT"/>
+              </w:rPr>
+            </w:pPr>
+            <w:r>
+              <w:rPr>
+                <w:rFonts w:ascii="Arial" w:hAnsi="Arial" w:cs="Arial"/>
+                <w:lang w:val="pt-PT"/>
+              </w:rPr>
+              <w:t>100.0</w:t>
+            </w:r>
+            <w:r>
+              <w:rPr>
+                <w:rFonts w:ascii="Arial" w:hAnsi="Arial" w:cs="Arial"/>
+                <w:lang w:val="pt-PT"/>
+              </w:rPr>
+              <w:t>% sucesso</w:t>
+            </w:r>
+          </w:p>
+        </w:tc>
+        <w:tc>
+          <w:tcPr>
+            <w:tcW w:w="1699" w:type="dxa"/>
+          </w:tcPr>
+          <w:p>
+            <w:pPr>
+              <w:spacing w:line="360" w:lineRule="auto"/>
+              <w:jc w:val="center"/>
+              <w:rPr>
+                <w:rFonts w:ascii="Arial" w:hAnsi="Arial" w:cs="Arial"/>
+                <w:lang w:val="pt-PT"/>
+              </w:rPr>
+            </w:pPr>
+            <w:r>
+              <w:rPr>
+                <w:rFonts w:ascii="Arial" w:hAnsi="Arial" w:cs="Arial"/>
+                <w:b/>
+                <w:bCs/>
+                <w:sz w:val="22"/>
+                <w:szCs w:val="22"/>
+                <w:lang w:val="pt-PT"/>
+              </w:rPr>
+              <w:t>200</w:t>
+            </w:r>
+            <w:r>
+              <w:rPr>
+                <w:rFonts w:ascii="Arial" w:hAnsi="Arial" w:cs="Arial"/>
+                <w:sz w:val="22"/>
+                <w:szCs w:val="22"/>
+                <w:lang w:val="pt-PT"/>
+              </w:rPr>
+              <w:t xml:space="preserve"> </w:t>
+            </w:r>
+            <w:r>
+              <w:rPr>
+                <w:rFonts w:ascii="Arial" w:hAnsi="Arial" w:cs="Arial"/>
+                <w:b/>
+                <w:bCs/>
+                <w:sz w:val="22"/>
+                <w:szCs w:val="22"/>
+                <w:lang w:val="pt-PT"/>
+              </w:rPr>
+              <w:t>iterações</w:t>
+            </w:r>
+          </w:p>
+        </w:tc>
+      </w:tr>
+      <w:tr>
+        <w:tc>
+          <w:tcPr>
+            <w:tcW w:w="1698" w:type="dxa"/>
+            <w:vMerge/>
+          </w:tcPr>
+          <w:p>
+            <w:pPr>
+              <w:spacing w:line="360" w:lineRule="auto"/>
+              <w:jc w:val="center"/>
+              <w:rPr>
+                <w:rFonts w:ascii="Arial" w:hAnsi="Arial" w:cs="Arial"/>
+                <w:lang w:val="pt-PT"/>
+              </w:rPr>
+            </w:pPr>
+          </w:p>
+        </w:tc>
+        <w:tc>
+          <w:tcPr>
+            <w:tcW w:w="1699" w:type="dxa"/>
+          </w:tcPr>
+          <w:p>
+            <w:pPr>
+              <w:spacing w:line="360" w:lineRule="auto"/>
+              <w:jc w:val="center"/>
+              <w:rPr>
+                <w:rFonts w:ascii="Arial" w:hAnsi="Arial" w:cs="Arial"/>
+                <w:lang w:val="pt-PT"/>
+              </w:rPr>
+            </w:pPr>
+            <w:r>
+              <w:rPr>
+                <w:rFonts w:ascii="Arial" w:hAnsi="Arial" w:cs="Arial"/>
+                <w:lang w:val="pt-PT"/>
+              </w:rPr>
+              <w:t>100.0</w:t>
+            </w:r>
+            <w:r>
+              <w:rPr>
+                <w:rFonts w:ascii="Arial" w:hAnsi="Arial" w:cs="Arial"/>
+                <w:lang w:val="pt-PT"/>
+              </w:rPr>
+              <w:t>% sucesso</w:t>
+            </w:r>
+          </w:p>
+        </w:tc>
+        <w:tc>
+          <w:tcPr>
+            <w:tcW w:w="1699" w:type="dxa"/>
+          </w:tcPr>
+          <w:p>
+            <w:pPr>
+              <w:spacing w:line="360" w:lineRule="auto"/>
+              <w:jc w:val="center"/>
+              <w:rPr>
+                <w:rFonts w:ascii="Arial" w:hAnsi="Arial" w:cs="Arial"/>
+                <w:lang w:val="pt-PT"/>
+              </w:rPr>
+            </w:pPr>
+            <w:r>
+              <w:rPr>
+                <w:rFonts w:ascii="Arial" w:hAnsi="Arial" w:cs="Arial"/>
+                <w:lang w:val="pt-PT"/>
+              </w:rPr>
+              <w:t>96.97</w:t>
+            </w:r>
+            <w:r>
+              <w:rPr>
+                <w:rFonts w:ascii="Arial" w:hAnsi="Arial" w:cs="Arial"/>
+                <w:lang w:val="pt-PT"/>
+              </w:rPr>
+              <w:t>% sucesso</w:t>
+            </w:r>
+          </w:p>
+        </w:tc>
+        <w:tc>
+          <w:tcPr>
+            <w:tcW w:w="1699" w:type="dxa"/>
+          </w:tcPr>
+          <w:p>
+            <w:pPr>
+              <w:spacing w:line="360" w:lineRule="auto"/>
+              <w:jc w:val="center"/>
+              <w:rPr>
+                <w:rFonts w:ascii="Arial" w:hAnsi="Arial" w:cs="Arial"/>
+                <w:lang w:val="pt-PT"/>
+              </w:rPr>
+            </w:pPr>
+            <w:r>
+              <w:rPr>
+                <w:rFonts w:ascii="Arial" w:hAnsi="Arial" w:cs="Arial"/>
+                <w:lang w:val="pt-PT"/>
+              </w:rPr>
+              <w:t>100.0</w:t>
+            </w:r>
+            <w:r>
+              <w:rPr>
+                <w:rFonts w:ascii="Arial" w:hAnsi="Arial" w:cs="Arial"/>
+                <w:lang w:val="pt-PT"/>
+              </w:rPr>
+              <w:t>% sucesso</w:t>
+            </w:r>
+          </w:p>
+        </w:tc>
+        <w:tc>
+          <w:tcPr>
+            <w:tcW w:w="1699" w:type="dxa"/>
+          </w:tcPr>
+          <w:p>
+            <w:pPr>
+              <w:spacing w:line="360" w:lineRule="auto"/>
+              <w:jc w:val="center"/>
+              <w:rPr>
+                <w:rFonts w:ascii="Arial" w:hAnsi="Arial" w:cs="Arial"/>
+                <w:lang w:val="pt-PT"/>
+              </w:rPr>
+            </w:pPr>
+            <w:r>
+              <w:rPr>
+                <w:rFonts w:ascii="Arial" w:hAnsi="Arial" w:cs="Arial"/>
+                <w:b/>
+                <w:bCs/>
+                <w:sz w:val="22"/>
+                <w:szCs w:val="22"/>
+                <w:lang w:val="pt-PT"/>
+              </w:rPr>
+              <w:t>300</w:t>
+            </w:r>
+            <w:r>
+              <w:rPr>
+                <w:rFonts w:ascii="Arial" w:hAnsi="Arial" w:cs="Arial"/>
+                <w:sz w:val="22"/>
+                <w:szCs w:val="22"/>
+                <w:lang w:val="pt-PT"/>
+              </w:rPr>
+              <w:t xml:space="preserve"> </w:t>
+            </w:r>
+            <w:r>
+              <w:rPr>
+                <w:rFonts w:ascii="Arial" w:hAnsi="Arial" w:cs="Arial"/>
+                <w:b/>
+                <w:bCs/>
+                <w:sz w:val="22"/>
+                <w:szCs w:val="22"/>
+                <w:lang w:val="pt-PT"/>
+              </w:rPr>
+              <w:t>iterações</w:t>
+            </w:r>
+          </w:p>
+        </w:tc>
+      </w:tr>
+    </w:tbl>
+    <w:p>
+      <w:pPr>
+        <w:spacing w:line="360" w:lineRule="auto"/>
+        <w:jc w:val="both"/>
+        <w:rPr>
+          <w:rFonts w:ascii="Arial" w:hAnsi="Arial" w:cs="Arial"/>
+          <w:lang w:val="pt-PT"/>
+        </w:rPr>
+      </w:pPr>
+    </w:p>
+    <w:p>
+      <w:pPr>
+        <w:spacing w:line="360" w:lineRule="auto"/>
+        <w:jc w:val="both"/>
+        <w:rPr>
+          <w:rFonts w:ascii="Arial" w:hAnsi="Arial" w:cs="Arial"/>
+          <w:lang w:val="pt-PT"/>
+        </w:rPr>
+      </w:pPr>
+      <w:r>
+        <w:rPr>
+          <w:rFonts w:ascii="Arial" w:hAnsi="Arial" w:cs="Arial"/>
+          <w:lang w:val="pt-PT"/>
+        </w:rPr>
+        <w:t>Observando estes valores, pode-se concluir que a taxa de acerto da red</w:t>
+      </w:r>
+      <w:r>
+        <w:rPr>
+          <w:rFonts w:ascii="Arial" w:hAnsi="Arial" w:cs="Arial"/>
+          <w:lang w:val="pt-PT"/>
+        </w:rPr>
+        <w:t xml:space="preserve">e, mesmo com diferentes valores de </w:t>
+      </w:r>
+      <w:proofErr w:type="spellStart"/>
+      <w:r>
+        <w:rPr>
+          <w:rFonts w:ascii="Arial" w:hAnsi="Arial" w:cs="Arial"/>
+          <w:i/>
+          <w:iCs/>
+          <w:lang w:val="pt-PT"/>
+        </w:rPr>
+        <w:t>alpha</w:t>
+      </w:r>
+      <w:proofErr w:type="spellEnd"/>
+      <w:r>
+        <w:rPr>
+          <w:rFonts w:ascii="Arial" w:hAnsi="Arial" w:cs="Arial"/>
+          <w:lang w:val="pt-PT"/>
+        </w:rPr>
+        <w:t xml:space="preserve"> e números de iterações, as percentagens de sucesso são todas superiores a 90%</w:t>
+      </w:r>
+      <w:r>
+        <w:rPr>
+          <w:rFonts w:ascii="Arial" w:hAnsi="Arial" w:cs="Arial"/>
+          <w:lang w:val="pt-PT"/>
+        </w:rPr>
+        <w:t>.</w:t>
+      </w:r>
+    </w:p>
+    <w:p>
+      <w:pPr>
+        <w:suppressAutoHyphens w:val="0"/>
+        <w:spacing w:after="160" w:line="259" w:lineRule="auto"/>
+        <w:rPr>
+          <w:lang w:val="pt-PT"/>
+        </w:rPr>
+      </w:pPr>
+    </w:p>
+    <w:p>
+      <w:pPr>
+        <w:suppressAutoHyphens w:val="0"/>
+        <w:spacing w:after="160" w:line="259" w:lineRule="auto"/>
+        <w:rPr>
+          <w:lang w:val="pt-PT"/>
+        </w:rPr>
+      </w:pPr>
+    </w:p>
+    <w:p>
+      <w:pPr>
+        <w:suppressAutoHyphens w:val="0"/>
+        <w:spacing w:after="160" w:line="360" w:lineRule="auto"/>
+        <w:jc w:val="both"/>
+        <w:rPr>
+          <w:rFonts w:ascii="Arial" w:hAnsi="Arial" w:cs="Arial"/>
+          <w:lang w:val="pt-PT"/>
+        </w:rPr>
+      </w:pPr>
+      <w:r>
+        <w:rPr>
+          <w:rFonts w:ascii="Arial" w:hAnsi="Arial" w:cs="Arial"/>
+          <w:lang w:val="pt-PT"/>
+        </w:rPr>
+        <w:t xml:space="preserve">Para melhor visualizar os resultados das taxas de acerto, com determinados valores para o número de unidades na camada escondida, para </w:t>
+      </w:r>
+      <w:proofErr w:type="spellStart"/>
+      <w:r>
+        <w:rPr>
+          <w:rFonts w:ascii="Arial" w:hAnsi="Arial" w:cs="Arial"/>
+          <w:i/>
+          <w:iCs/>
+          <w:lang w:val="pt-PT"/>
+        </w:rPr>
+        <w:t>alpha</w:t>
+      </w:r>
+      <w:proofErr w:type="spellEnd"/>
+      <w:r>
+        <w:rPr>
+          <w:rFonts w:ascii="Arial" w:hAnsi="Arial" w:cs="Arial"/>
+          <w:lang w:val="pt-PT"/>
+        </w:rPr>
+        <w:t xml:space="preserve">, e mesmo para o número de iterações, foi criada a funcionalidade de adicionar esses mesmo resultados a um ficheiro, designado como </w:t>
+      </w:r>
+      <w:r>
+        <w:rPr>
+          <w:rFonts w:ascii="Arial" w:hAnsi="Arial" w:cs="Arial"/>
+          <w:u w:val="single"/>
+          <w:lang w:val="pt-PT"/>
+        </w:rPr>
+        <w:t>“test.txt”</w:t>
+      </w:r>
+      <w:r>
+        <w:rPr>
+          <w:rFonts w:ascii="Arial" w:hAnsi="Arial" w:cs="Arial"/>
+          <w:lang w:val="pt-PT"/>
+        </w:rPr>
+        <w:t>.</w:t>
+      </w:r>
+    </w:p>
     <w:sectPr>
       <w:pgSz w:w="11906" w:h="16838"/>
       <w:pgMar w:top="1417" w:right="1701" w:bottom="1417" w:left="1701" w:header="708" w:footer="708" w:gutter="0"/>
@@ -925,7 +3633,7 @@
   <w:style w:type="paragraph" w:default="1" w:styleId="Normal">
     <w:name w:val="Normal"/>
     <w:qFormat/>
-    <w:rsid w:val="003113A7"/>
+    <w:rsid w:val="00FF40F5"/>
     <w:pPr>
       <w:suppressAutoHyphens/>
       <w:spacing w:after="0" w:line="240" w:lineRule="auto"/>
@@ -972,6 +3680,52 @@
     <w:pPr>
       <w:suppressLineNumbers/>
     </w:pPr>
+  </w:style>
+  <w:style w:type="paragraph" w:styleId="NormalWeb">
+    <w:name w:val="Normal (Web)"/>
+    <w:basedOn w:val="Normal"/>
+    <w:uiPriority w:val="99"/>
+    <w:semiHidden/>
+    <w:unhideWhenUsed/>
+    <w:rsid w:val="00246FF6"/>
+    <w:pPr>
+      <w:suppressAutoHyphens w:val="0"/>
+      <w:spacing w:before="100" w:beforeAutospacing="1" w:after="100" w:afterAutospacing="1"/>
+    </w:pPr>
+    <w:rPr>
+      <w:rFonts w:ascii="Times New Roman" w:eastAsia="Times New Roman" w:hAnsi="Times New Roman" w:cs="Times New Roman"/>
+      <w:lang w:val="pt-PT" w:eastAsia="pt-PT"/>
+    </w:rPr>
+  </w:style>
+  <w:style w:type="character" w:styleId="Forte">
+    <w:name w:val="Strong"/>
+    <w:basedOn w:val="Tipodeletrapredefinidodopargrafo"/>
+    <w:uiPriority w:val="22"/>
+    <w:qFormat/>
+    <w:rsid w:val="00246FF6"/>
+    <w:rPr>
+      <w:b/>
+      <w:bCs/>
+    </w:rPr>
+  </w:style>
+  <w:style w:type="table" w:styleId="TabelacomGrelha">
+    <w:name w:val="Table Grid"/>
+    <w:basedOn w:val="Tabelanormal"/>
+    <w:uiPriority w:val="39"/>
+    <w:rsid w:val="003916DD"/>
+    <w:pPr>
+      <w:spacing w:after="0" w:line="240" w:lineRule="auto"/>
+    </w:pPr>
+    <w:tblPr>
+      <w:tblBorders>
+        <w:top w:val="single" w:sz="4" w:space="0" w:color="auto"/>
+        <w:left w:val="single" w:sz="4" w:space="0" w:color="auto"/>
+        <w:bottom w:val="single" w:sz="4" w:space="0" w:color="auto"/>
+        <w:right w:val="single" w:sz="4" w:space="0" w:color="auto"/>
+        <w:insideH w:val="single" w:sz="4" w:space="0" w:color="auto"/>
+        <w:insideV w:val="single" w:sz="4" w:space="0" w:color="auto"/>
+      </w:tblBorders>
+    </w:tblPr>
   </w:style>
 </w:styles>
 </file>

</xml_diff>